<commit_message>
[Added] PDF version of report for ex5
</commit_message>
<xml_diff>
--- a/Numerki/Zad5/LN_SW_zad5_sprawozdanie (2).docx
+++ b/Numerki/Zad5/LN_SW_zad5_sprawozdanie (2).docx
@@ -1,6 +1,6 @@
 
 <file path=word/document.xml><?xml version="1.0" encoding="utf-8"?>
-<w:document xmlns:wpc="http://schemas.microsoft.com/office/word/2010/wordprocessingCanvas" xmlns:mc="http://schemas.openxmlformats.org/markup-compatibility/2006" xmlns:o="urn:schemas-microsoft-com:office:office" xmlns:r="http://schemas.openxmlformats.org/officeDocument/2006/relationships" xmlns:m="http://schemas.openxmlformats.org/officeDocument/2006/math" xmlns:v="urn:schemas-microsoft-com:vml" xmlns:wp14="http://schemas.microsoft.com/office/word/2010/wordprocessingDrawing" xmlns:wp="http://schemas.openxmlformats.org/drawingml/2006/wordprocessingDrawing" xmlns:w10="urn:schemas-microsoft-com:office:word" xmlns:w="http://schemas.openxmlformats.org/wordprocessingml/2006/main" xmlns:w14="http://schemas.microsoft.com/office/word/2010/wordml" xmlns:w15="http://schemas.microsoft.com/office/word/2012/wordml" xmlns:wpg="http://schemas.microsoft.com/office/word/2010/wordprocessingGroup" xmlns:wpi="http://schemas.microsoft.com/office/word/2010/wordprocessingInk" xmlns:wne="http://schemas.microsoft.com/office/word/2006/wordml" xmlns:wps="http://schemas.microsoft.com/office/word/2010/wordprocessingShape" xmlns:a="http://schemas.openxmlformats.org/drawingml/2006/main" xmlns:pic="http://schemas.openxmlformats.org/drawingml/2006/picture" xmlns:a14="http://schemas.microsoft.com/office/drawing/2010/main" mc:Ignorable="w14 w15 wp14">
+<w:document xmlns:wpc="http://schemas.microsoft.com/office/word/2010/wordprocessingCanvas" xmlns:mc="http://schemas.openxmlformats.org/markup-compatibility/2006" xmlns:o="urn:schemas-microsoft-com:office:office" xmlns:r="http://schemas.openxmlformats.org/officeDocument/2006/relationships" xmlns:m="http://schemas.openxmlformats.org/officeDocument/2006/math" xmlns:v="urn:schemas-microsoft-com:vml" xmlns:wp14="http://schemas.microsoft.com/office/word/2010/wordprocessingDrawing" xmlns:wp="http://schemas.openxmlformats.org/drawingml/2006/wordprocessingDrawing" xmlns:w10="urn:schemas-microsoft-com:office:word" xmlns:w="http://schemas.openxmlformats.org/wordprocessingml/2006/main" xmlns:w14="http://schemas.microsoft.com/office/word/2010/wordml" xmlns:w15="http://schemas.microsoft.com/office/word/2012/wordml" xmlns:wpg="http://schemas.microsoft.com/office/word/2010/wordprocessingGroup" xmlns:wpi="http://schemas.microsoft.com/office/word/2010/wordprocessingInk" xmlns:wne="http://schemas.microsoft.com/office/word/2006/wordml" xmlns:wps="http://schemas.microsoft.com/office/word/2010/wordprocessingShape" mc:Ignorable="w14 w15 wp14">
   <w:body>
     <w:p>
       <w:pPr>
@@ -57,12 +57,6 @@
           <w:color w:val="000000" w:themeColor="text1"/>
         </w:rPr>
         <w:tab/>
-      </w:r>
-      <w:r>
-        <w:rPr>
-          <w:rFonts w:ascii="Arial" w:hAnsi="Arial" w:cs="Arial"/>
-          <w:color w:val="000000" w:themeColor="text1"/>
-        </w:rPr>
         <w:t>Rok akademicki 2022/2023</w:t>
       </w:r>
     </w:p>
@@ -135,12 +129,6 @@
           <w:color w:val="000000" w:themeColor="text1"/>
         </w:rPr>
         <w:tab/>
-      </w:r>
-      <w:r>
-        <w:rPr>
-          <w:rFonts w:ascii="Arial" w:hAnsi="Arial" w:cs="Arial"/>
-          <w:color w:val="000000" w:themeColor="text1"/>
-        </w:rPr>
         <w:t>Wtorek, 14:00</w:t>
       </w:r>
     </w:p>
@@ -288,7 +276,7 @@
         <w:pStyle w:val="Akapitzlist"/>
         <w:numPr>
           <w:ilvl w:val="0"/>
-          <w:numId w:val="6"/>
+          <w:numId w:val="7"/>
         </w:numPr>
         <w:rPr>
           <w:rFonts w:ascii="Arial" w:hAnsi="Arial" w:cs="Arial"/>
@@ -631,7 +619,7 @@
         <w:pStyle w:val="Akapitzlist"/>
         <w:numPr>
           <w:ilvl w:val="0"/>
-          <w:numId w:val="6"/>
+          <w:numId w:val="7"/>
         </w:numPr>
         <w:rPr>
           <w:rFonts w:ascii="Arial" w:hAnsi="Arial" w:cs="Arial"/>
@@ -749,7 +737,7 @@
         <w:pStyle w:val="Akapitzlist"/>
         <w:numPr>
           <w:ilvl w:val="0"/>
-          <w:numId w:val="6"/>
+          <w:numId w:val="7"/>
         </w:numPr>
         <w:rPr>
           <w:rFonts w:ascii="Arial" w:hAnsi="Arial" w:cs="Arial"/>
@@ -1402,16 +1390,7 @@
                   <w:sz w:val="20"/>
                   <w:szCs w:val="20"/>
                 </w:rPr>
-                <m:t>i</m:t>
-              </m:r>
-              <m:r>
-                <w:rPr>
-                  <w:rFonts w:ascii="Cambria Math" w:hAnsi="Cambria Math" w:cs="Arial"/>
-                  <w:color w:val="000000" w:themeColor="text1"/>
-                  <w:sz w:val="20"/>
-                  <w:szCs w:val="20"/>
-                </w:rPr>
-                <m:t>-1</m:t>
+                <m:t>i-1</m:t>
               </m:r>
             </m:sub>
           </m:sSub>
@@ -1479,16 +1458,7 @@
                   <w:sz w:val="20"/>
                   <w:szCs w:val="20"/>
                 </w:rPr>
-                <m:t>i</m:t>
-              </m:r>
-              <m:r>
-                <w:rPr>
-                  <w:rFonts w:ascii="Cambria Math" w:hAnsi="Cambria Math" w:cs="Arial"/>
-                  <w:color w:val="000000" w:themeColor="text1"/>
-                  <w:sz w:val="20"/>
-                  <w:szCs w:val="20"/>
-                </w:rPr>
-                <m:t>-2</m:t>
+                <m:t>i-2</m:t>
               </m:r>
             </m:sub>
           </m:sSub>
@@ -1509,7 +1479,7 @@
         <w:pStyle w:val="Akapitzlist"/>
         <w:numPr>
           <w:ilvl w:val="0"/>
-          <w:numId w:val="6"/>
+          <w:numId w:val="7"/>
         </w:numPr>
         <w:rPr>
           <w:rFonts w:ascii="Arial" w:hAnsi="Arial" w:cs="Arial"/>
@@ -1718,16 +1688,7 @@
                       <w:sz w:val="20"/>
                       <w:szCs w:val="20"/>
                     </w:rPr>
-                    <m:t>x</m:t>
-                  </m:r>
-                  <m:r>
-                    <w:rPr>
-                      <w:rFonts w:ascii="Cambria Math" w:hAnsi="Cambria Math" w:cs="Arial"/>
-                      <w:color w:val="000000" w:themeColor="text1"/>
-                      <w:sz w:val="20"/>
-                      <w:szCs w:val="20"/>
-                    </w:rPr>
-                    <m:t>-a</m:t>
+                    <m:t>x-a</m:t>
                   </m:r>
                 </m:num>
                 <m:den>
@@ -1759,7 +1720,7 @@
     <w:p>
       <w:pPr>
         <w:rPr>
-          <w:rFonts w:ascii="Arial" w:hAnsi="Arial" w:eastAsia="Courier10 BT" w:cs="Arial"/>
+          <w:rFonts w:ascii="Arial" w:eastAsia="Courier10 BT" w:hAnsi="Arial" w:cs="Arial"/>
           <w:b/>
           <w:bCs/>
           <w:color w:val="000000" w:themeColor="text1"/>
@@ -1769,10 +1730,10 @@
       </w:pPr>
       <w:r>
         <w:rPr>
-          <w:rFonts w:ascii="Arial" w:hAnsi="Arial" w:eastAsia="Courier10 BT" w:cs="Arial"/>
-          <w:b w:val="1"/>
-          <w:bCs w:val="1"/>
-          <w:color w:val="000000" w:themeColor="text1" w:themeTint="FF" w:themeShade="FF"/>
+          <w:rFonts w:ascii="Arial" w:eastAsia="Courier10 BT" w:hAnsi="Arial" w:cs="Arial"/>
+          <w:b/>
+          <w:bCs/>
+          <w:color w:val="000000" w:themeColor="text1"/>
           <w:sz w:val="20"/>
           <w:szCs w:val="20"/>
         </w:rPr>
@@ -1782,7 +1743,7 @@
     <w:tbl>
       <w:tblPr>
         <w:tblStyle w:val="Tabela-Siatka"/>
-        <w:tblW w:w="0" w:type="auto"/>
+        <w:tblW w:w="10200" w:type="dxa"/>
         <w:jc w:val="center"/>
         <w:tblLayout w:type="fixed"/>
         <w:tblLook w:val="06A0" w:firstRow="1" w:lastRow="0" w:firstColumn="1" w:lastColumn="0" w:noHBand="1" w:noVBand="1"/>
@@ -1795,76 +1756,105 @@
       <w:tr>
         <w:trPr>
           <w:trHeight w:val="300"/>
+          <w:jc w:val="center"/>
         </w:trPr>
         <w:tc>
           <w:tcPr>
             <w:tcW w:w="10200" w:type="dxa"/>
             <w:gridSpan w:val="3"/>
-            <w:tcMar/>
           </w:tcPr>
           <w:p>
             <w:pPr>
-              <w:pStyle w:val="Normalny"/>
               <w:spacing w:line="285" w:lineRule="exact"/>
               <w:jc w:val="center"/>
               <w:rPr>
                 <w:rFonts w:ascii="Arial" w:hAnsi="Arial" w:cs="Arial"/>
-                <w:b w:val="1"/>
-                <w:bCs w:val="1"/>
-                <w:color w:val="000000" w:themeColor="text1" w:themeTint="FF" w:themeShade="FF"/>
+                <w:b/>
+                <w:bCs/>
+                <w:color w:val="000000" w:themeColor="text1"/>
                 <w:sz w:val="20"/>
                 <w:szCs w:val="20"/>
               </w:rPr>
             </w:pPr>
-            <m:oMathPara xmlns:m="http://schemas.openxmlformats.org/officeDocument/2006/math">
-              <m:oMath xmlns:m="http://schemas.openxmlformats.org/officeDocument/2006/math">
-                <m:r xmlns:m="http://schemas.openxmlformats.org/officeDocument/2006/math">
-                  <m:t xmlns:m="http://schemas.openxmlformats.org/officeDocument/2006/math">𝑓</m:t>
+            <m:oMathPara>
+              <m:oMath>
+                <m:r>
+                  <w:rPr>
+                    <w:rFonts w:ascii="Cambria Math" w:hAnsi="Cambria Math"/>
+                  </w:rPr>
+                  <m:t>f</m:t>
                 </m:r>
-                <m:d xmlns:m="http://schemas.openxmlformats.org/officeDocument/2006/math">
+                <m:d>
                   <m:dPr>
-                    <m:ctrlPr/>
+                    <m:ctrlPr>
+                      <w:rPr>
+                        <w:rFonts w:ascii="Cambria Math" w:hAnsi="Cambria Math"/>
+                      </w:rPr>
+                    </m:ctrlPr>
                   </m:dPr>
                   <m:e>
                     <m:r>
-                      <m:t>𝑥</m:t>
+                      <w:rPr>
+                        <w:rFonts w:ascii="Cambria Math" w:hAnsi="Cambria Math"/>
+                      </w:rPr>
+                      <m:t>x</m:t>
                     </m:r>
                   </m:e>
                 </m:d>
-                <m:r xmlns:m="http://schemas.openxmlformats.org/officeDocument/2006/math">
-                  <m:t xmlns:m="http://schemas.openxmlformats.org/officeDocument/2006/math">=</m:t>
+                <m:r>
+                  <w:rPr>
+                    <w:rFonts w:ascii="Cambria Math" w:hAnsi="Cambria Math"/>
+                  </w:rPr>
+                  <m:t>=</m:t>
                 </m:r>
-                <m:func xmlns:m="http://schemas.openxmlformats.org/officeDocument/2006/math">
+                <m:func>
                   <m:funcPr>
-                    <m:ctrlPr/>
+                    <m:ctrlPr>
+                      <w:rPr>
+                        <w:rFonts w:ascii="Cambria Math" w:hAnsi="Cambria Math"/>
+                      </w:rPr>
+                    </m:ctrlPr>
                   </m:funcPr>
                   <m:fName>
                     <m:r>
                       <m:rPr>
                         <m:sty m:val="p"/>
                       </m:rPr>
+                      <w:rPr>
+                        <w:rFonts w:ascii="Cambria Math" w:hAnsi="Cambria Math"/>
+                      </w:rPr>
                       <m:t>cos</m:t>
                     </m:r>
                   </m:fName>
                   <m:e>
                     <m:r>
-                      <m:t>𝑥</m:t>
+                      <w:rPr>
+                        <w:rFonts w:ascii="Cambria Math" w:hAnsi="Cambria Math"/>
+                      </w:rPr>
+                      <m:t>x</m:t>
                     </m:r>
                   </m:e>
                 </m:func>
-                <m:r xmlns:m="http://schemas.openxmlformats.org/officeDocument/2006/math">
-                  <m:t xmlns:m="http://schemas.openxmlformats.org/officeDocument/2006/math">⋅</m:t>
+                <m:r>
+                  <w:rPr>
+                    <w:rFonts w:ascii="Cambria Math" w:hAnsi="Cambria Math"/>
+                  </w:rPr>
+                  <m:t>⋅</m:t>
                 </m:r>
-                <m:d xmlns:m="http://schemas.openxmlformats.org/officeDocument/2006/math">
+                <m:d>
                   <m:dPr>
-                    <m:ctrlPr/>
+                    <m:ctrlPr>
+                      <w:rPr>
+                        <w:rFonts w:ascii="Cambria Math" w:hAnsi="Cambria Math"/>
+                      </w:rPr>
+                    </m:ctrlPr>
                   </m:dPr>
                   <m:e>
                     <m:r>
-                      <m:t>𝑥</m:t>
-                    </m:r>
-                    <m:r>
-                      <m:t>−1</m:t>
+                      <w:rPr>
+                        <w:rFonts w:ascii="Cambria Math" w:hAnsi="Cambria Math"/>
+                      </w:rPr>
+                      <m:t>x-1</m:t>
                     </m:r>
                   </m:e>
                 </m:d>
@@ -1876,21 +1866,20 @@
       <w:tr>
         <w:trPr>
           <w:trHeight w:val="300"/>
+          <w:jc w:val="center"/>
         </w:trPr>
         <w:tc>
           <w:tcPr>
             <w:tcW w:w="3400" w:type="dxa"/>
-            <w:tcMar/>
           </w:tcPr>
           <w:p>
             <w:pPr>
-              <w:pStyle w:val="Normalny"/>
               <w:jc w:val="center"/>
               <w:rPr>
                 <w:rFonts w:ascii="Arial" w:hAnsi="Arial" w:cs="Arial"/>
-                <w:b w:val="1"/>
-                <w:bCs w:val="1"/>
-                <w:color w:val="000000" w:themeColor="text1" w:themeTint="FF" w:themeShade="FF"/>
+                <w:b/>
+                <w:bCs/>
+                <w:color w:val="000000" w:themeColor="text1"/>
                 <w:sz w:val="20"/>
                 <w:szCs w:val="20"/>
               </w:rPr>
@@ -1898,9 +1887,9 @@
             <w:r>
               <w:rPr>
                 <w:rFonts w:ascii="Arial" w:hAnsi="Arial" w:cs="Arial"/>
-                <w:b w:val="1"/>
-                <w:bCs w:val="1"/>
-                <w:color w:val="000000" w:themeColor="text1" w:themeTint="FF" w:themeShade="FF"/>
+                <w:b/>
+                <w:bCs/>
+                <w:color w:val="000000" w:themeColor="text1"/>
                 <w:sz w:val="20"/>
                 <w:szCs w:val="20"/>
               </w:rPr>
@@ -1911,17 +1900,15 @@
         <w:tc>
           <w:tcPr>
             <w:tcW w:w="3400" w:type="dxa"/>
-            <w:tcMar/>
           </w:tcPr>
           <w:p>
             <w:pPr>
-              <w:pStyle w:val="Normalny"/>
               <w:jc w:val="center"/>
               <w:rPr>
                 <w:rFonts w:ascii="Arial" w:hAnsi="Arial" w:cs="Arial"/>
-                <w:b w:val="1"/>
-                <w:bCs w:val="1"/>
-                <w:color w:val="000000" w:themeColor="text1" w:themeTint="FF" w:themeShade="FF"/>
+                <w:b/>
+                <w:bCs/>
+                <w:color w:val="000000" w:themeColor="text1"/>
                 <w:sz w:val="20"/>
                 <w:szCs w:val="20"/>
               </w:rPr>
@@ -1929,9 +1916,9 @@
             <w:r>
               <w:rPr>
                 <w:rFonts w:ascii="Arial" w:hAnsi="Arial" w:cs="Arial"/>
-                <w:b w:val="1"/>
-                <w:bCs w:val="1"/>
-                <w:color w:val="000000" w:themeColor="text1" w:themeTint="FF" w:themeShade="FF"/>
+                <w:b/>
+                <w:bCs/>
+                <w:color w:val="000000" w:themeColor="text1"/>
                 <w:sz w:val="20"/>
                 <w:szCs w:val="20"/>
               </w:rPr>
@@ -1942,17 +1929,15 @@
         <w:tc>
           <w:tcPr>
             <w:tcW w:w="3400" w:type="dxa"/>
-            <w:tcMar/>
           </w:tcPr>
           <w:p>
             <w:pPr>
-              <w:pStyle w:val="Normalny"/>
               <w:jc w:val="center"/>
               <w:rPr>
                 <w:rFonts w:ascii="Arial" w:hAnsi="Arial" w:cs="Arial"/>
-                <w:b w:val="1"/>
-                <w:bCs w:val="1"/>
-                <w:color w:val="000000" w:themeColor="text1" w:themeTint="FF" w:themeShade="FF"/>
+                <w:b/>
+                <w:bCs/>
+                <w:color w:val="000000" w:themeColor="text1"/>
                 <w:sz w:val="20"/>
                 <w:szCs w:val="20"/>
               </w:rPr>
@@ -1960,9 +1945,9 @@
             <w:r>
               <w:rPr>
                 <w:rFonts w:ascii="Arial" w:hAnsi="Arial" w:cs="Arial"/>
-                <w:b w:val="1"/>
-                <w:bCs w:val="1"/>
-                <w:color w:val="000000" w:themeColor="text1" w:themeTint="FF" w:themeShade="FF"/>
+                <w:b/>
+                <w:bCs/>
+                <w:color w:val="000000" w:themeColor="text1"/>
                 <w:sz w:val="20"/>
                 <w:szCs w:val="20"/>
               </w:rPr>
@@ -1974,21 +1959,20 @@
       <w:tr>
         <w:trPr>
           <w:trHeight w:val="300"/>
+          <w:jc w:val="center"/>
         </w:trPr>
         <w:tc>
           <w:tcPr>
             <w:tcW w:w="3400" w:type="dxa"/>
-            <w:tcMar/>
           </w:tcPr>
           <w:p>
             <w:pPr>
-              <w:pStyle w:val="Normalny"/>
               <w:jc w:val="center"/>
               <w:rPr>
                 <w:rFonts w:ascii="Arial" w:hAnsi="Arial" w:cs="Arial"/>
-                <w:b w:val="1"/>
-                <w:bCs w:val="1"/>
-                <w:color w:val="000000" w:themeColor="text1" w:themeTint="FF" w:themeShade="FF"/>
+                <w:b/>
+                <w:bCs/>
+                <w:color w:val="000000" w:themeColor="text1"/>
                 <w:sz w:val="20"/>
                 <w:szCs w:val="20"/>
               </w:rPr>
@@ -1996,9 +1980,9 @@
             <w:r>
               <w:rPr>
                 <w:rFonts w:ascii="Arial" w:hAnsi="Arial" w:cs="Arial"/>
-                <w:b w:val="1"/>
-                <w:bCs w:val="1"/>
-                <w:color w:val="000000" w:themeColor="text1" w:themeTint="FF" w:themeShade="FF"/>
+                <w:b/>
+                <w:bCs/>
+                <w:color w:val="000000" w:themeColor="text1"/>
                 <w:sz w:val="20"/>
                 <w:szCs w:val="20"/>
               </w:rPr>
@@ -2009,17 +1993,15 @@
         <w:tc>
           <w:tcPr>
             <w:tcW w:w="3400" w:type="dxa"/>
-            <w:tcMar/>
           </w:tcPr>
           <w:p>
             <w:pPr>
-              <w:pStyle w:val="Normalny"/>
               <w:jc w:val="center"/>
               <w:rPr>
                 <w:rFonts w:ascii="Arial" w:hAnsi="Arial" w:cs="Arial"/>
-                <w:b w:val="1"/>
-                <w:bCs w:val="1"/>
-                <w:color w:val="000000" w:themeColor="text1" w:themeTint="FF" w:themeShade="FF"/>
+                <w:b/>
+                <w:bCs/>
+                <w:color w:val="000000" w:themeColor="text1"/>
                 <w:sz w:val="20"/>
                 <w:szCs w:val="20"/>
               </w:rPr>
@@ -2027,9 +2009,9 @@
             <w:r>
               <w:rPr>
                 <w:rFonts w:ascii="Arial" w:hAnsi="Arial" w:cs="Arial"/>
-                <w:b w:val="1"/>
-                <w:bCs w:val="1"/>
-                <w:color w:val="000000" w:themeColor="text1" w:themeTint="FF" w:themeShade="FF"/>
+                <w:b/>
+                <w:bCs/>
+                <w:color w:val="000000" w:themeColor="text1"/>
                 <w:sz w:val="20"/>
                 <w:szCs w:val="20"/>
               </w:rPr>
@@ -2040,17 +2022,15 @@
         <w:tc>
           <w:tcPr>
             <w:tcW w:w="3400" w:type="dxa"/>
-            <w:tcMar/>
           </w:tcPr>
           <w:p>
             <w:pPr>
-              <w:pStyle w:val="Normalny"/>
               <w:jc w:val="center"/>
               <w:rPr>
                 <w:rFonts w:ascii="Arial" w:hAnsi="Arial" w:cs="Arial"/>
-                <w:b w:val="1"/>
-                <w:bCs w:val="1"/>
-                <w:color w:val="000000" w:themeColor="text1" w:themeTint="FF" w:themeShade="FF"/>
+                <w:b/>
+                <w:bCs/>
+                <w:color w:val="000000" w:themeColor="text1"/>
                 <w:sz w:val="20"/>
                 <w:szCs w:val="20"/>
               </w:rPr>
@@ -2058,9 +2038,9 @@
             <w:r>
               <w:rPr>
                 <w:rFonts w:ascii="Arial" w:hAnsi="Arial" w:cs="Arial"/>
-                <w:b w:val="1"/>
-                <w:bCs w:val="1"/>
-                <w:color w:val="000000" w:themeColor="text1" w:themeTint="FF" w:themeShade="FF"/>
+                <w:b/>
+                <w:bCs/>
+                <w:color w:val="000000" w:themeColor="text1"/>
                 <w:sz w:val="20"/>
                 <w:szCs w:val="20"/>
               </w:rPr>
@@ -2072,30 +2052,41 @@
     </w:tbl>
     <w:p>
       <w:pPr>
-        <w:pStyle w:val="Normalny"/>
         <w:ind w:left="708" w:firstLine="708"/>
       </w:pPr>
       <w:r>
+        <w:rPr>
+          <w:noProof/>
+          <w:lang w:val="en-US" w:eastAsia="ja-JP"/>
+        </w:rPr>
         <w:drawing>
-          <wp:inline wp14:editId="1C7B7C35" wp14:anchorId="646D0AA9">
+          <wp:anchor distT="0" distB="0" distL="114300" distR="114300" simplePos="0" relativeHeight="251658240" behindDoc="0" locked="0" layoutInCell="1" allowOverlap="1" wp14:anchorId="0D40FDDC" wp14:editId="4B1B9D00">
+            <wp:simplePos x="0" y="0"/>
+            <wp:positionH relativeFrom="margin">
+              <wp:align>center</wp:align>
+            </wp:positionH>
+            <wp:positionV relativeFrom="paragraph">
+              <wp:posOffset>218440</wp:posOffset>
+            </wp:positionV>
             <wp:extent cx="4572000" cy="3562350"/>
             <wp:effectExtent l="0" t="0" r="0" b="0"/>
-            <wp:docPr id="1658928233" name="" title=""/>
+            <wp:wrapTopAndBottom/>
+            <wp:docPr id="1658928233" name="Obraz 1658928233"/>
             <wp:cNvGraphicFramePr>
-              <a:graphicFrameLocks noChangeAspect="1"/>
+              <a:graphicFrameLocks xmlns:a="http://schemas.openxmlformats.org/drawingml/2006/main" noChangeAspect="1"/>
             </wp:cNvGraphicFramePr>
-            <a:graphic>
+            <a:graphic xmlns:a="http://schemas.openxmlformats.org/drawingml/2006/main">
               <a:graphicData uri="http://schemas.openxmlformats.org/drawingml/2006/picture">
-                <pic:pic>
+                <pic:pic xmlns:pic="http://schemas.openxmlformats.org/drawingml/2006/picture">
                   <pic:nvPicPr>
                     <pic:cNvPr id="0" name=""/>
                     <pic:cNvPicPr/>
                   </pic:nvPicPr>
                   <pic:blipFill>
-                    <a:blip r:embed="R0adc46062d3d4e80">
+                    <a:blip r:embed="rId6">
                       <a:extLst>
-                        <a:ext xmlns:a="http://schemas.openxmlformats.org/drawingml/2006/main" uri="{28A0092B-C50C-407E-A947-70E740481C1C}">
-                          <a14:useLocalDpi val="0"/>
+                        <a:ext uri="{28A0092B-C50C-407E-A947-70E740481C1C}">
+                          <a14:useLocalDpi xmlns:a14="http://schemas.microsoft.com/office/drawing/2010/main" val="0"/>
                         </a:ext>
                       </a:extLst>
                     </a:blip>
@@ -2115,67 +2106,62 @@
                 </pic:pic>
               </a:graphicData>
             </a:graphic>
-          </wp:inline>
+          </wp:anchor>
         </w:drawing>
       </w:r>
     </w:p>
     <w:p>
       <w:pPr>
-        <w:pStyle w:val="Normalny"/>
         <w:ind w:left="708" w:firstLine="708"/>
       </w:pPr>
     </w:p>
     <w:p>
       <w:pPr>
-        <w:pStyle w:val="Normalny"/>
         <w:ind w:left="708" w:firstLine="708"/>
       </w:pPr>
     </w:p>
     <w:p>
       <w:pPr>
-        <w:pStyle w:val="Normalny"/>
         <w:ind w:left="708" w:firstLine="708"/>
       </w:pPr>
     </w:p>
     <w:p>
       <w:pPr>
-        <w:pStyle w:val="Normalny"/>
         <w:ind w:left="708" w:firstLine="708"/>
       </w:pPr>
     </w:p>
     <w:p>
       <w:pPr>
-        <w:pStyle w:val="Normalny"/>
         <w:ind w:left="708" w:firstLine="708"/>
       </w:pPr>
     </w:p>
     <w:p>
       <w:pPr>
-        <w:pStyle w:val="Normalny"/>
         <w:ind w:left="708" w:firstLine="708"/>
       </w:pPr>
     </w:p>
     <w:p>
       <w:pPr>
-        <w:pStyle w:val="Normalny"/>
         <w:ind w:left="708" w:firstLine="708"/>
       </w:pPr>
     </w:p>
     <w:p>
       <w:pPr>
-        <w:pStyle w:val="Normalny"/>
         <w:ind w:left="708" w:firstLine="708"/>
       </w:pPr>
     </w:p>
     <w:p>
       <w:pPr>
-        <w:pStyle w:val="Normalny"/>
         <w:ind w:left="708" w:firstLine="708"/>
       </w:pPr>
     </w:p>
     <w:p>
       <w:pPr>
-        <w:pStyle w:val="Normalny"/>
+        <w:ind w:left="708" w:firstLine="708"/>
+      </w:pPr>
+    </w:p>
+    <w:p>
+      <w:pPr>
         <w:ind w:left="708" w:firstLine="708"/>
       </w:pPr>
     </w:p>
@@ -2195,21 +2181,20 @@
       <w:tr>
         <w:trPr>
           <w:trHeight w:val="300"/>
+          <w:jc w:val="center"/>
         </w:trPr>
         <w:tc>
           <w:tcPr>
             <w:tcW w:w="3400" w:type="dxa"/>
-            <w:tcMar/>
           </w:tcPr>
           <w:p>
             <w:pPr>
-              <w:pStyle w:val="Normalny"/>
               <w:jc w:val="center"/>
               <w:rPr>
                 <w:rFonts w:ascii="Arial" w:hAnsi="Arial" w:cs="Arial"/>
-                <w:b w:val="1"/>
-                <w:bCs w:val="1"/>
-                <w:color w:val="000000" w:themeColor="text1" w:themeTint="FF" w:themeShade="FF"/>
+                <w:b/>
+                <w:bCs/>
+                <w:color w:val="000000" w:themeColor="text1"/>
                 <w:sz w:val="20"/>
                 <w:szCs w:val="20"/>
               </w:rPr>
@@ -2217,9 +2202,9 @@
             <w:r>
               <w:rPr>
                 <w:rFonts w:ascii="Arial" w:hAnsi="Arial" w:cs="Arial"/>
-                <w:b w:val="1"/>
-                <w:bCs w:val="1"/>
-                <w:color w:val="000000" w:themeColor="text1" w:themeTint="FF" w:themeShade="FF"/>
+                <w:b/>
+                <w:bCs/>
+                <w:color w:val="000000" w:themeColor="text1"/>
                 <w:sz w:val="20"/>
                 <w:szCs w:val="20"/>
               </w:rPr>
@@ -2230,17 +2215,15 @@
         <w:tc>
           <w:tcPr>
             <w:tcW w:w="3400" w:type="dxa"/>
-            <w:tcMar/>
           </w:tcPr>
           <w:p>
             <w:pPr>
-              <w:pStyle w:val="Normalny"/>
               <w:jc w:val="center"/>
               <w:rPr>
                 <w:rFonts w:ascii="Arial" w:hAnsi="Arial" w:cs="Arial"/>
-                <w:b w:val="1"/>
-                <w:bCs w:val="1"/>
-                <w:color w:val="000000" w:themeColor="text1" w:themeTint="FF" w:themeShade="FF"/>
+                <w:b/>
+                <w:bCs/>
+                <w:color w:val="000000" w:themeColor="text1"/>
                 <w:sz w:val="20"/>
                 <w:szCs w:val="20"/>
               </w:rPr>
@@ -2248,9 +2231,9 @@
             <w:r>
               <w:rPr>
                 <w:rFonts w:ascii="Arial" w:hAnsi="Arial" w:cs="Arial"/>
-                <w:b w:val="1"/>
-                <w:bCs w:val="1"/>
-                <w:color w:val="000000" w:themeColor="text1" w:themeTint="FF" w:themeShade="FF"/>
+                <w:b/>
+                <w:bCs/>
+                <w:color w:val="000000" w:themeColor="text1"/>
                 <w:sz w:val="20"/>
                 <w:szCs w:val="20"/>
               </w:rPr>
@@ -2261,17 +2244,15 @@
         <w:tc>
           <w:tcPr>
             <w:tcW w:w="3400" w:type="dxa"/>
-            <w:tcMar/>
           </w:tcPr>
           <w:p>
             <w:pPr>
-              <w:pStyle w:val="Normalny"/>
               <w:jc w:val="center"/>
               <w:rPr>
                 <w:rFonts w:ascii="Arial" w:hAnsi="Arial" w:cs="Arial"/>
-                <w:b w:val="1"/>
-                <w:bCs w:val="1"/>
-                <w:color w:val="000000" w:themeColor="text1" w:themeTint="FF" w:themeShade="FF"/>
+                <w:b/>
+                <w:bCs/>
+                <w:color w:val="000000" w:themeColor="text1"/>
                 <w:sz w:val="20"/>
                 <w:szCs w:val="20"/>
               </w:rPr>
@@ -2279,9 +2260,9 @@
             <w:r>
               <w:rPr>
                 <w:rFonts w:ascii="Arial" w:hAnsi="Arial" w:cs="Arial"/>
-                <w:b w:val="1"/>
-                <w:bCs w:val="1"/>
-                <w:color w:val="000000" w:themeColor="text1" w:themeTint="FF" w:themeShade="FF"/>
+                <w:b/>
+                <w:bCs/>
+                <w:color w:val="000000" w:themeColor="text1"/>
                 <w:sz w:val="20"/>
                 <w:szCs w:val="20"/>
               </w:rPr>
@@ -2293,21 +2274,20 @@
       <w:tr>
         <w:trPr>
           <w:trHeight w:val="300"/>
+          <w:jc w:val="center"/>
         </w:trPr>
         <w:tc>
           <w:tcPr>
             <w:tcW w:w="3400" w:type="dxa"/>
-            <w:tcMar/>
           </w:tcPr>
           <w:p>
             <w:pPr>
-              <w:pStyle w:val="Normalny"/>
               <w:jc w:val="center"/>
               <w:rPr>
                 <w:rFonts w:ascii="Arial" w:hAnsi="Arial" w:cs="Arial"/>
-                <w:b w:val="1"/>
-                <w:bCs w:val="1"/>
-                <w:color w:val="000000" w:themeColor="text1" w:themeTint="FF" w:themeShade="FF"/>
+                <w:b/>
+                <w:bCs/>
+                <w:color w:val="000000" w:themeColor="text1"/>
                 <w:sz w:val="20"/>
                 <w:szCs w:val="20"/>
               </w:rPr>
@@ -2315,9 +2295,9 @@
             <w:r>
               <w:rPr>
                 <w:rFonts w:ascii="Arial" w:hAnsi="Arial" w:cs="Arial"/>
-                <w:b w:val="1"/>
-                <w:bCs w:val="1"/>
-                <w:color w:val="000000" w:themeColor="text1" w:themeTint="FF" w:themeShade="FF"/>
+                <w:b/>
+                <w:bCs/>
+                <w:color w:val="000000" w:themeColor="text1"/>
                 <w:sz w:val="20"/>
                 <w:szCs w:val="20"/>
               </w:rPr>
@@ -2328,17 +2308,15 @@
         <w:tc>
           <w:tcPr>
             <w:tcW w:w="3400" w:type="dxa"/>
-            <w:tcMar/>
           </w:tcPr>
           <w:p>
             <w:pPr>
-              <w:pStyle w:val="Normalny"/>
               <w:jc w:val="center"/>
               <w:rPr>
                 <w:rFonts w:ascii="Arial" w:hAnsi="Arial" w:cs="Arial"/>
-                <w:b w:val="1"/>
-                <w:bCs w:val="1"/>
-                <w:color w:val="000000" w:themeColor="text1" w:themeTint="FF" w:themeShade="FF"/>
+                <w:b/>
+                <w:bCs/>
+                <w:color w:val="000000" w:themeColor="text1"/>
                 <w:sz w:val="20"/>
                 <w:szCs w:val="20"/>
               </w:rPr>
@@ -2346,9 +2324,9 @@
             <w:r>
               <w:rPr>
                 <w:rFonts w:ascii="Arial" w:hAnsi="Arial" w:cs="Arial"/>
-                <w:b w:val="1"/>
-                <w:bCs w:val="1"/>
-                <w:color w:val="000000" w:themeColor="text1" w:themeTint="FF" w:themeShade="FF"/>
+                <w:b/>
+                <w:bCs/>
+                <w:color w:val="000000" w:themeColor="text1"/>
                 <w:sz w:val="20"/>
                 <w:szCs w:val="20"/>
               </w:rPr>
@@ -2359,17 +2337,15 @@
         <w:tc>
           <w:tcPr>
             <w:tcW w:w="3400" w:type="dxa"/>
-            <w:tcMar/>
           </w:tcPr>
           <w:p>
             <w:pPr>
-              <w:pStyle w:val="Normalny"/>
               <w:jc w:val="center"/>
               <w:rPr>
                 <w:rFonts w:ascii="Arial" w:hAnsi="Arial" w:cs="Arial"/>
-                <w:b w:val="1"/>
-                <w:bCs w:val="1"/>
-                <w:color w:val="000000" w:themeColor="text1" w:themeTint="FF" w:themeShade="FF"/>
+                <w:b/>
+                <w:bCs/>
+                <w:color w:val="000000" w:themeColor="text1"/>
                 <w:sz w:val="20"/>
                 <w:szCs w:val="20"/>
               </w:rPr>
@@ -2377,9 +2353,9 @@
             <w:r>
               <w:rPr>
                 <w:rFonts w:ascii="Arial" w:hAnsi="Arial" w:cs="Arial"/>
-                <w:b w:val="1"/>
-                <w:bCs w:val="1"/>
-                <w:color w:val="000000" w:themeColor="text1" w:themeTint="FF" w:themeShade="FF"/>
+                <w:b/>
+                <w:bCs/>
+                <w:color w:val="000000" w:themeColor="text1"/>
                 <w:sz w:val="20"/>
                 <w:szCs w:val="20"/>
               </w:rPr>
@@ -2391,30 +2367,41 @@
     </w:tbl>
     <w:p>
       <w:pPr>
-        <w:pStyle w:val="Normalny"/>
         <w:ind w:left="708" w:firstLine="708"/>
       </w:pPr>
       <w:r>
+        <w:rPr>
+          <w:noProof/>
+          <w:lang w:val="en-US" w:eastAsia="ja-JP"/>
+        </w:rPr>
         <w:drawing>
-          <wp:inline wp14:editId="3AA363F5" wp14:anchorId="2872DB7E">
+          <wp:anchor distT="0" distB="0" distL="114300" distR="114300" simplePos="0" relativeHeight="251659264" behindDoc="0" locked="0" layoutInCell="1" allowOverlap="1" wp14:anchorId="7D62D307" wp14:editId="4F98FC12">
+            <wp:simplePos x="0" y="0"/>
+            <wp:positionH relativeFrom="margin">
+              <wp:align>center</wp:align>
+            </wp:positionH>
+            <wp:positionV relativeFrom="paragraph">
+              <wp:posOffset>226695</wp:posOffset>
+            </wp:positionV>
             <wp:extent cx="4572000" cy="3505200"/>
             <wp:effectExtent l="0" t="0" r="0" b="0"/>
-            <wp:docPr id="1102815895" name="" title=""/>
+            <wp:wrapTopAndBottom/>
+            <wp:docPr id="1102815895" name="Obraz 1102815895"/>
             <wp:cNvGraphicFramePr>
-              <a:graphicFrameLocks noChangeAspect="1"/>
+              <a:graphicFrameLocks xmlns:a="http://schemas.openxmlformats.org/drawingml/2006/main" noChangeAspect="1"/>
             </wp:cNvGraphicFramePr>
-            <a:graphic>
+            <a:graphic xmlns:a="http://schemas.openxmlformats.org/drawingml/2006/main">
               <a:graphicData uri="http://schemas.openxmlformats.org/drawingml/2006/picture">
-                <pic:pic>
+                <pic:pic xmlns:pic="http://schemas.openxmlformats.org/drawingml/2006/picture">
                   <pic:nvPicPr>
                     <pic:cNvPr id="0" name=""/>
                     <pic:cNvPicPr/>
                   </pic:nvPicPr>
                   <pic:blipFill>
-                    <a:blip r:embed="R061fb6a6e44f4a58">
+                    <a:blip r:embed="rId7">
                       <a:extLst>
-                        <a:ext xmlns:a="http://schemas.openxmlformats.org/drawingml/2006/main" uri="{28A0092B-C50C-407E-A947-70E740481C1C}">
-                          <a14:useLocalDpi val="0"/>
+                        <a:ext uri="{28A0092B-C50C-407E-A947-70E740481C1C}">
+                          <a14:useLocalDpi xmlns:a14="http://schemas.microsoft.com/office/drawing/2010/main" val="0"/>
                         </a:ext>
                       </a:extLst>
                     </a:blip>
@@ -2434,38 +2421,14 @@
                 </pic:pic>
               </a:graphicData>
             </a:graphic>
-          </wp:inline>
+          </wp:anchor>
         </w:drawing>
       </w:r>
-    </w:p>
-    <w:p>
-      <w:pPr>
-        <w:pStyle w:val="Normalny"/>
-        <w:ind w:left="708" w:firstLine="708"/>
-      </w:pPr>
-    </w:p>
-    <w:p>
-      <w:pPr>
-        <w:pStyle w:val="Normalny"/>
-        <w:ind w:left="708" w:firstLine="708"/>
-      </w:pPr>
-    </w:p>
-    <w:p>
-      <w:pPr>
-        <w:pStyle w:val="Normalny"/>
-        <w:ind w:left="708" w:firstLine="708"/>
-      </w:pPr>
-    </w:p>
-    <w:p>
-      <w:pPr>
-        <w:pStyle w:val="Normalny"/>
-        <w:ind w:left="708" w:firstLine="708"/>
-      </w:pPr>
     </w:p>
     <w:tbl>
       <w:tblPr>
         <w:tblStyle w:val="Tabela-Siatka"/>
-        <w:tblW w:w="0" w:type="auto"/>
+        <w:tblW w:w="10200" w:type="dxa"/>
         <w:jc w:val="center"/>
         <w:tblLayout w:type="fixed"/>
         <w:tblLook w:val="06A0" w:firstRow="1" w:lastRow="0" w:firstColumn="1" w:lastColumn="0" w:noHBand="1" w:noVBand="1"/>
@@ -2478,21 +2441,20 @@
       <w:tr>
         <w:trPr>
           <w:trHeight w:val="300"/>
+          <w:jc w:val="center"/>
         </w:trPr>
         <w:tc>
           <w:tcPr>
             <w:tcW w:w="3400" w:type="dxa"/>
-            <w:tcMar/>
           </w:tcPr>
           <w:p>
             <w:pPr>
-              <w:pStyle w:val="Normalny"/>
               <w:jc w:val="center"/>
               <w:rPr>
                 <w:rFonts w:ascii="Arial" w:hAnsi="Arial" w:cs="Arial"/>
-                <w:b w:val="1"/>
-                <w:bCs w:val="1"/>
-                <w:color w:val="000000" w:themeColor="text1" w:themeTint="FF" w:themeShade="FF"/>
+                <w:b/>
+                <w:bCs/>
+                <w:color w:val="000000" w:themeColor="text1"/>
                 <w:sz w:val="20"/>
                 <w:szCs w:val="20"/>
               </w:rPr>
@@ -2500,9 +2462,9 @@
             <w:r>
               <w:rPr>
                 <w:rFonts w:ascii="Arial" w:hAnsi="Arial" w:cs="Arial"/>
-                <w:b w:val="1"/>
-                <w:bCs w:val="1"/>
-                <w:color w:val="000000" w:themeColor="text1" w:themeTint="FF" w:themeShade="FF"/>
+                <w:b/>
+                <w:bCs/>
+                <w:color w:val="000000" w:themeColor="text1"/>
                 <w:sz w:val="20"/>
                 <w:szCs w:val="20"/>
               </w:rPr>
@@ -2513,17 +2475,15 @@
         <w:tc>
           <w:tcPr>
             <w:tcW w:w="3400" w:type="dxa"/>
-            <w:tcMar/>
           </w:tcPr>
           <w:p>
             <w:pPr>
-              <w:pStyle w:val="Normalny"/>
               <w:jc w:val="center"/>
               <w:rPr>
                 <w:rFonts w:ascii="Arial" w:hAnsi="Arial" w:cs="Arial"/>
-                <w:b w:val="1"/>
-                <w:bCs w:val="1"/>
-                <w:color w:val="000000" w:themeColor="text1" w:themeTint="FF" w:themeShade="FF"/>
+                <w:b/>
+                <w:bCs/>
+                <w:color w:val="000000" w:themeColor="text1"/>
                 <w:sz w:val="20"/>
                 <w:szCs w:val="20"/>
               </w:rPr>
@@ -2531,9 +2491,9 @@
             <w:r>
               <w:rPr>
                 <w:rFonts w:ascii="Arial" w:hAnsi="Arial" w:cs="Arial"/>
-                <w:b w:val="1"/>
-                <w:bCs w:val="1"/>
-                <w:color w:val="000000" w:themeColor="text1" w:themeTint="FF" w:themeShade="FF"/>
+                <w:b/>
+                <w:bCs/>
+                <w:color w:val="000000" w:themeColor="text1"/>
                 <w:sz w:val="20"/>
                 <w:szCs w:val="20"/>
               </w:rPr>
@@ -2544,17 +2504,15 @@
         <w:tc>
           <w:tcPr>
             <w:tcW w:w="3400" w:type="dxa"/>
-            <w:tcMar/>
           </w:tcPr>
           <w:p>
             <w:pPr>
-              <w:pStyle w:val="Normalny"/>
               <w:jc w:val="center"/>
               <w:rPr>
                 <w:rFonts w:ascii="Arial" w:hAnsi="Arial" w:cs="Arial"/>
-                <w:b w:val="1"/>
-                <w:bCs w:val="1"/>
-                <w:color w:val="000000" w:themeColor="text1" w:themeTint="FF" w:themeShade="FF"/>
+                <w:b/>
+                <w:bCs/>
+                <w:color w:val="000000" w:themeColor="text1"/>
                 <w:sz w:val="20"/>
                 <w:szCs w:val="20"/>
               </w:rPr>
@@ -2562,9 +2520,9 @@
             <w:r>
               <w:rPr>
                 <w:rFonts w:ascii="Arial" w:hAnsi="Arial" w:cs="Arial"/>
-                <w:b w:val="1"/>
-                <w:bCs w:val="1"/>
-                <w:color w:val="000000" w:themeColor="text1" w:themeTint="FF" w:themeShade="FF"/>
+                <w:b/>
+                <w:bCs/>
+                <w:color w:val="000000" w:themeColor="text1"/>
                 <w:sz w:val="20"/>
                 <w:szCs w:val="20"/>
               </w:rPr>
@@ -2576,21 +2534,20 @@
       <w:tr>
         <w:trPr>
           <w:trHeight w:val="300"/>
+          <w:jc w:val="center"/>
         </w:trPr>
         <w:tc>
           <w:tcPr>
             <w:tcW w:w="3400" w:type="dxa"/>
-            <w:tcMar/>
           </w:tcPr>
           <w:p>
             <w:pPr>
-              <w:pStyle w:val="Normalny"/>
               <w:jc w:val="center"/>
               <w:rPr>
                 <w:rFonts w:ascii="Arial" w:hAnsi="Arial" w:cs="Arial"/>
-                <w:b w:val="1"/>
-                <w:bCs w:val="1"/>
-                <w:color w:val="000000" w:themeColor="text1" w:themeTint="FF" w:themeShade="FF"/>
+                <w:b/>
+                <w:bCs/>
+                <w:color w:val="000000" w:themeColor="text1"/>
                 <w:sz w:val="20"/>
                 <w:szCs w:val="20"/>
               </w:rPr>
@@ -2598,9 +2555,9 @@
             <w:r>
               <w:rPr>
                 <w:rFonts w:ascii="Arial" w:hAnsi="Arial" w:cs="Arial"/>
-                <w:b w:val="1"/>
-                <w:bCs w:val="1"/>
-                <w:color w:val="000000" w:themeColor="text1" w:themeTint="FF" w:themeShade="FF"/>
+                <w:b/>
+                <w:bCs/>
+                <w:color w:val="000000" w:themeColor="text1"/>
                 <w:sz w:val="20"/>
                 <w:szCs w:val="20"/>
               </w:rPr>
@@ -2611,17 +2568,15 @@
         <w:tc>
           <w:tcPr>
             <w:tcW w:w="3400" w:type="dxa"/>
-            <w:tcMar/>
           </w:tcPr>
           <w:p>
             <w:pPr>
-              <w:pStyle w:val="Normalny"/>
               <w:jc w:val="center"/>
               <w:rPr>
                 <w:rFonts w:ascii="Arial" w:hAnsi="Arial" w:cs="Arial"/>
-                <w:b w:val="1"/>
-                <w:bCs w:val="1"/>
-                <w:color w:val="000000" w:themeColor="text1" w:themeTint="FF" w:themeShade="FF"/>
+                <w:b/>
+                <w:bCs/>
+                <w:color w:val="000000" w:themeColor="text1"/>
                 <w:sz w:val="20"/>
                 <w:szCs w:val="20"/>
               </w:rPr>
@@ -2629,9 +2584,9 @@
             <w:r>
               <w:rPr>
                 <w:rFonts w:ascii="Arial" w:hAnsi="Arial" w:cs="Arial"/>
-                <w:b w:val="1"/>
-                <w:bCs w:val="1"/>
-                <w:color w:val="000000" w:themeColor="text1" w:themeTint="FF" w:themeShade="FF"/>
+                <w:b/>
+                <w:bCs/>
+                <w:color w:val="000000" w:themeColor="text1"/>
                 <w:sz w:val="20"/>
                 <w:szCs w:val="20"/>
               </w:rPr>
@@ -2642,17 +2597,15 @@
         <w:tc>
           <w:tcPr>
             <w:tcW w:w="3400" w:type="dxa"/>
-            <w:tcMar/>
           </w:tcPr>
           <w:p>
             <w:pPr>
-              <w:pStyle w:val="Normalny"/>
               <w:jc w:val="center"/>
               <w:rPr>
                 <w:rFonts w:ascii="Arial" w:hAnsi="Arial" w:cs="Arial"/>
-                <w:b w:val="1"/>
-                <w:bCs w:val="1"/>
-                <w:color w:val="000000" w:themeColor="text1" w:themeTint="FF" w:themeShade="FF"/>
+                <w:b/>
+                <w:bCs/>
+                <w:color w:val="000000" w:themeColor="text1"/>
                 <w:sz w:val="20"/>
                 <w:szCs w:val="20"/>
               </w:rPr>
@@ -2660,9 +2613,9 @@
             <w:r>
               <w:rPr>
                 <w:rFonts w:ascii="Arial" w:hAnsi="Arial" w:cs="Arial"/>
-                <w:b w:val="1"/>
-                <w:bCs w:val="1"/>
-                <w:color w:val="000000" w:themeColor="text1" w:themeTint="FF" w:themeShade="FF"/>
+                <w:b/>
+                <w:bCs/>
+                <w:color w:val="000000" w:themeColor="text1"/>
                 <w:sz w:val="20"/>
                 <w:szCs w:val="20"/>
               </w:rPr>
@@ -2674,30 +2627,43 @@
     </w:tbl>
     <w:p>
       <w:pPr>
-        <w:pStyle w:val="Normalny"/>
         <w:ind w:left="708" w:firstLine="708"/>
       </w:pPr>
+      <w:bookmarkStart w:id="0" w:name="_GoBack"/>
+      <w:bookmarkEnd w:id="0"/>
       <w:r>
+        <w:rPr>
+          <w:noProof/>
+          <w:lang w:val="en-US" w:eastAsia="ja-JP"/>
+        </w:rPr>
         <w:drawing>
-          <wp:inline wp14:editId="25C00FF4" wp14:anchorId="329D3C61">
+          <wp:anchor distT="0" distB="0" distL="114300" distR="114300" simplePos="0" relativeHeight="251660288" behindDoc="0" locked="0" layoutInCell="1" allowOverlap="1" wp14:anchorId="3953B048" wp14:editId="5282941F">
+            <wp:simplePos x="0" y="0"/>
+            <wp:positionH relativeFrom="margin">
+              <wp:align>center</wp:align>
+            </wp:positionH>
+            <wp:positionV relativeFrom="paragraph">
+              <wp:posOffset>198755</wp:posOffset>
+            </wp:positionV>
             <wp:extent cx="4572000" cy="3448050"/>
             <wp:effectExtent l="0" t="0" r="0" b="0"/>
-            <wp:docPr id="1887454698" name="" title=""/>
+            <wp:wrapTopAndBottom/>
+            <wp:docPr id="1887454698" name="Obraz 1887454698"/>
             <wp:cNvGraphicFramePr>
-              <a:graphicFrameLocks noChangeAspect="1"/>
+              <a:graphicFrameLocks xmlns:a="http://schemas.openxmlformats.org/drawingml/2006/main" noChangeAspect="1"/>
             </wp:cNvGraphicFramePr>
-            <a:graphic>
+            <a:graphic xmlns:a="http://schemas.openxmlformats.org/drawingml/2006/main">
               <a:graphicData uri="http://schemas.openxmlformats.org/drawingml/2006/picture">
-                <pic:pic>
+                <pic:pic xmlns:pic="http://schemas.openxmlformats.org/drawingml/2006/picture">
                   <pic:nvPicPr>
                     <pic:cNvPr id="0" name=""/>
                     <pic:cNvPicPr/>
                   </pic:nvPicPr>
                   <pic:blipFill>
-                    <a:blip r:embed="R08d2cff22fae4213">
+                    <a:blip r:embed="rId8">
                       <a:extLst>
-                        <a:ext xmlns:a="http://schemas.openxmlformats.org/drawingml/2006/main" uri="{28A0092B-C50C-407E-A947-70E740481C1C}">
-                          <a14:useLocalDpi val="0"/>
+                        <a:ext uri="{28A0092B-C50C-407E-A947-70E740481C1C}">
+                          <a14:useLocalDpi xmlns:a14="http://schemas.microsoft.com/office/drawing/2010/main" val="0"/>
                         </a:ext>
                       </a:extLst>
                     </a:blip>
@@ -2717,49 +2683,18 @@
                 </pic:pic>
               </a:graphicData>
             </a:graphic>
-          </wp:inline>
+          </wp:anchor>
         </w:drawing>
       </w:r>
     </w:p>
+    <w:p/>
     <w:p>
       <w:pPr>
-        <w:pStyle w:val="Normalny"/>
-        <w:ind w:left="708" w:firstLine="708"/>
+        <w:ind w:left="708"/>
       </w:pPr>
     </w:p>
     <w:p>
       <w:pPr>
-        <w:pStyle w:val="Normalny"/>
-        <w:ind w:left="708" w:firstLine="708"/>
-      </w:pPr>
-    </w:p>
-    <w:p>
-      <w:pPr>
-        <w:pStyle w:val="Normalny"/>
-        <w:ind w:left="708" w:firstLine="708"/>
-      </w:pPr>
-    </w:p>
-    <w:p>
-      <w:pPr>
-        <w:pStyle w:val="Normalny"/>
-        <w:ind w:left="708" w:firstLine="708"/>
-      </w:pPr>
-    </w:p>
-    <w:p>
-      <w:pPr>
-        <w:pStyle w:val="Normalny"/>
-        <w:ind w:left="708" w:firstLine="708"/>
-      </w:pPr>
-    </w:p>
-    <w:p>
-      <w:pPr>
-        <w:pStyle w:val="Normalny"/>
-        <w:ind w:left="708" w:firstLine="0"/>
-      </w:pPr>
-    </w:p>
-    <w:p>
-      <w:pPr>
-        <w:pStyle w:val="Normalny"/>
         <w:ind w:left="708" w:firstLine="708"/>
       </w:pPr>
     </w:p>
@@ -2779,52 +2714,74 @@
       <w:tr>
         <w:trPr>
           <w:trHeight w:val="300"/>
+          <w:jc w:val="center"/>
         </w:trPr>
         <w:tc>
           <w:tcPr>
             <w:tcW w:w="10200" w:type="dxa"/>
             <w:gridSpan w:val="3"/>
-            <w:tcMar/>
           </w:tcPr>
           <w:p>
             <w:pPr>
-              <w:pStyle w:val="Normalny"/>
               <w:spacing w:line="285" w:lineRule="exact"/>
               <w:jc w:val="center"/>
             </w:pPr>
-            <m:oMathPara xmlns:m="http://schemas.openxmlformats.org/officeDocument/2006/math">
-              <m:oMath xmlns:m="http://schemas.openxmlformats.org/officeDocument/2006/math">
-                <m:r xmlns:m="http://schemas.openxmlformats.org/officeDocument/2006/math">
-                  <m:t xmlns:m="http://schemas.openxmlformats.org/officeDocument/2006/math">𝑓</m:t>
+            <m:oMathPara>
+              <m:oMath>
+                <m:r>
+                  <w:rPr>
+                    <w:rFonts w:ascii="Cambria Math" w:hAnsi="Cambria Math"/>
+                  </w:rPr>
+                  <m:t>f</m:t>
                 </m:r>
-                <m:d xmlns:m="http://schemas.openxmlformats.org/officeDocument/2006/math">
+                <m:d>
                   <m:dPr>
-                    <m:ctrlPr/>
+                    <m:ctrlPr>
+                      <w:rPr>
+                        <w:rFonts w:ascii="Cambria Math" w:hAnsi="Cambria Math"/>
+                      </w:rPr>
+                    </m:ctrlPr>
                   </m:dPr>
                   <m:e>
                     <m:r>
-                      <m:t>𝑥</m:t>
+                      <w:rPr>
+                        <w:rFonts w:ascii="Cambria Math" w:hAnsi="Cambria Math"/>
+                      </w:rPr>
+                      <m:t>x</m:t>
                     </m:r>
                   </m:e>
                 </m:d>
-                <m:r xmlns:m="http://schemas.openxmlformats.org/officeDocument/2006/math">
-                  <m:t xmlns:m="http://schemas.openxmlformats.org/officeDocument/2006/math">=</m:t>
+                <m:r>
+                  <w:rPr>
+                    <w:rFonts w:ascii="Cambria Math" w:hAnsi="Cambria Math"/>
+                  </w:rPr>
+                  <m:t>=</m:t>
                 </m:r>
-                <m:func xmlns:m="http://schemas.openxmlformats.org/officeDocument/2006/math">
+                <m:func>
                   <m:funcPr>
-                    <m:ctrlPr/>
+                    <m:ctrlPr>
+                      <w:rPr>
+                        <w:rFonts w:ascii="Cambria Math" w:hAnsi="Cambria Math"/>
+                      </w:rPr>
+                    </m:ctrlPr>
                   </m:funcPr>
                   <m:fName>
                     <m:r>
                       <m:rPr>
                         <m:sty m:val="p"/>
                       </m:rPr>
+                      <w:rPr>
+                        <w:rFonts w:ascii="Cambria Math" w:hAnsi="Cambria Math"/>
+                      </w:rPr>
                       <m:t>sin</m:t>
                     </m:r>
                   </m:fName>
                   <m:e>
                     <m:r>
-                      <m:t>𝑥</m:t>
+                      <w:rPr>
+                        <w:rFonts w:ascii="Cambria Math" w:hAnsi="Cambria Math"/>
+                      </w:rPr>
+                      <m:t>x</m:t>
                     </m:r>
                   </m:e>
                 </m:func>
@@ -2836,21 +2793,20 @@
       <w:tr>
         <w:trPr>
           <w:trHeight w:val="300"/>
+          <w:jc w:val="center"/>
         </w:trPr>
         <w:tc>
           <w:tcPr>
             <w:tcW w:w="3400" w:type="dxa"/>
-            <w:tcMar/>
           </w:tcPr>
           <w:p>
             <w:pPr>
-              <w:pStyle w:val="Normalny"/>
               <w:jc w:val="center"/>
               <w:rPr>
                 <w:rFonts w:ascii="Arial" w:hAnsi="Arial" w:cs="Arial"/>
-                <w:b w:val="1"/>
-                <w:bCs w:val="1"/>
-                <w:color w:val="000000" w:themeColor="text1" w:themeTint="FF" w:themeShade="FF"/>
+                <w:b/>
+                <w:bCs/>
+                <w:color w:val="000000" w:themeColor="text1"/>
                 <w:sz w:val="20"/>
                 <w:szCs w:val="20"/>
               </w:rPr>
@@ -2858,9 +2814,9 @@
             <w:r>
               <w:rPr>
                 <w:rFonts w:ascii="Arial" w:hAnsi="Arial" w:cs="Arial"/>
-                <w:b w:val="1"/>
-                <w:bCs w:val="1"/>
-                <w:color w:val="000000" w:themeColor="text1" w:themeTint="FF" w:themeShade="FF"/>
+                <w:b/>
+                <w:bCs/>
+                <w:color w:val="000000" w:themeColor="text1"/>
                 <w:sz w:val="20"/>
                 <w:szCs w:val="20"/>
               </w:rPr>
@@ -2871,17 +2827,15 @@
         <w:tc>
           <w:tcPr>
             <w:tcW w:w="3400" w:type="dxa"/>
-            <w:tcMar/>
           </w:tcPr>
           <w:p>
             <w:pPr>
-              <w:pStyle w:val="Normalny"/>
               <w:jc w:val="center"/>
               <w:rPr>
                 <w:rFonts w:ascii="Arial" w:hAnsi="Arial" w:cs="Arial"/>
-                <w:b w:val="1"/>
-                <w:bCs w:val="1"/>
-                <w:color w:val="000000" w:themeColor="text1" w:themeTint="FF" w:themeShade="FF"/>
+                <w:b/>
+                <w:bCs/>
+                <w:color w:val="000000" w:themeColor="text1"/>
                 <w:sz w:val="20"/>
                 <w:szCs w:val="20"/>
               </w:rPr>
@@ -2889,9 +2843,9 @@
             <w:r>
               <w:rPr>
                 <w:rFonts w:ascii="Arial" w:hAnsi="Arial" w:cs="Arial"/>
-                <w:b w:val="1"/>
-                <w:bCs w:val="1"/>
-                <w:color w:val="000000" w:themeColor="text1" w:themeTint="FF" w:themeShade="FF"/>
+                <w:b/>
+                <w:bCs/>
+                <w:color w:val="000000" w:themeColor="text1"/>
                 <w:sz w:val="20"/>
                 <w:szCs w:val="20"/>
               </w:rPr>
@@ -2902,17 +2856,15 @@
         <w:tc>
           <w:tcPr>
             <w:tcW w:w="3400" w:type="dxa"/>
-            <w:tcMar/>
           </w:tcPr>
           <w:p>
             <w:pPr>
-              <w:pStyle w:val="Normalny"/>
               <w:jc w:val="center"/>
               <w:rPr>
                 <w:rFonts w:ascii="Arial" w:hAnsi="Arial" w:cs="Arial"/>
-                <w:b w:val="1"/>
-                <w:bCs w:val="1"/>
-                <w:color w:val="000000" w:themeColor="text1" w:themeTint="FF" w:themeShade="FF"/>
+                <w:b/>
+                <w:bCs/>
+                <w:color w:val="000000" w:themeColor="text1"/>
                 <w:sz w:val="20"/>
                 <w:szCs w:val="20"/>
               </w:rPr>
@@ -2920,9 +2872,9 @@
             <w:r>
               <w:rPr>
                 <w:rFonts w:ascii="Arial" w:hAnsi="Arial" w:cs="Arial"/>
-                <w:b w:val="1"/>
-                <w:bCs w:val="1"/>
-                <w:color w:val="000000" w:themeColor="text1" w:themeTint="FF" w:themeShade="FF"/>
+                <w:b/>
+                <w:bCs/>
+                <w:color w:val="000000" w:themeColor="text1"/>
                 <w:sz w:val="20"/>
                 <w:szCs w:val="20"/>
               </w:rPr>
@@ -2934,21 +2886,20 @@
       <w:tr>
         <w:trPr>
           <w:trHeight w:val="300"/>
+          <w:jc w:val="center"/>
         </w:trPr>
         <w:tc>
           <w:tcPr>
             <w:tcW w:w="3400" w:type="dxa"/>
-            <w:tcMar/>
           </w:tcPr>
           <w:p>
             <w:pPr>
-              <w:pStyle w:val="Normalny"/>
               <w:jc w:val="center"/>
               <w:rPr>
                 <w:rFonts w:ascii="Arial" w:hAnsi="Arial" w:cs="Arial"/>
-                <w:b w:val="1"/>
-                <w:bCs w:val="1"/>
-                <w:color w:val="000000" w:themeColor="text1" w:themeTint="FF" w:themeShade="FF"/>
+                <w:b/>
+                <w:bCs/>
+                <w:color w:val="000000" w:themeColor="text1"/>
                 <w:sz w:val="20"/>
                 <w:szCs w:val="20"/>
               </w:rPr>
@@ -2956,52 +2907,28 @@
             <w:r>
               <w:rPr>
                 <w:rFonts w:ascii="Arial" w:hAnsi="Arial" w:cs="Arial"/>
-                <w:b w:val="1"/>
-                <w:bCs w:val="1"/>
-                <w:color w:val="000000" w:themeColor="text1" w:themeTint="FF" w:themeShade="FF"/>
-                <w:sz w:val="20"/>
-                <w:szCs w:val="20"/>
-              </w:rPr>
-              <w:t>[-5, 5</w:t>
-            </w:r>
-            <w:r>
-              <w:rPr>
-                <w:rFonts w:ascii="Arial" w:hAnsi="Arial" w:cs="Arial"/>
-                <w:b w:val="1"/>
-                <w:bCs w:val="1"/>
-                <w:color w:val="000000" w:themeColor="text1" w:themeTint="FF" w:themeShade="FF"/>
-                <w:sz w:val="20"/>
-                <w:szCs w:val="20"/>
-              </w:rPr>
-              <w:t>]  -</w:t>
-            </w:r>
-            <w:r>
-              <w:rPr>
-                <w:rFonts w:ascii="Arial" w:hAnsi="Arial" w:cs="Arial"/>
-                <w:b w:val="1"/>
-                <w:bCs w:val="1"/>
-                <w:color w:val="000000" w:themeColor="text1" w:themeTint="FF" w:themeShade="FF"/>
-                <w:sz w:val="20"/>
-                <w:szCs w:val="20"/>
-              </w:rPr>
-              <w:t xml:space="preserve">  [-1, 1]</w:t>
+                <w:b/>
+                <w:bCs/>
+                <w:color w:val="000000" w:themeColor="text1"/>
+                <w:sz w:val="20"/>
+                <w:szCs w:val="20"/>
+              </w:rPr>
+              <w:t>[-5, 5]  -  [-1, 1]</w:t>
             </w:r>
           </w:p>
         </w:tc>
         <w:tc>
           <w:tcPr>
             <w:tcW w:w="3400" w:type="dxa"/>
-            <w:tcMar/>
           </w:tcPr>
           <w:p>
             <w:pPr>
-              <w:pStyle w:val="Normalny"/>
               <w:jc w:val="center"/>
               <w:rPr>
                 <w:rFonts w:ascii="Arial" w:hAnsi="Arial" w:cs="Arial"/>
-                <w:b w:val="1"/>
-                <w:bCs w:val="1"/>
-                <w:color w:val="000000" w:themeColor="text1" w:themeTint="FF" w:themeShade="FF"/>
+                <w:b/>
+                <w:bCs/>
+                <w:color w:val="000000" w:themeColor="text1"/>
                 <w:sz w:val="20"/>
                 <w:szCs w:val="20"/>
               </w:rPr>
@@ -3009,9 +2936,9 @@
             <w:r>
               <w:rPr>
                 <w:rFonts w:ascii="Arial" w:hAnsi="Arial" w:cs="Arial"/>
-                <w:b w:val="1"/>
-                <w:bCs w:val="1"/>
-                <w:color w:val="000000" w:themeColor="text1" w:themeTint="FF" w:themeShade="FF"/>
+                <w:b/>
+                <w:bCs/>
+                <w:color w:val="000000" w:themeColor="text1"/>
                 <w:sz w:val="20"/>
                 <w:szCs w:val="20"/>
               </w:rPr>
@@ -3022,17 +2949,15 @@
         <w:tc>
           <w:tcPr>
             <w:tcW w:w="3400" w:type="dxa"/>
-            <w:tcMar/>
           </w:tcPr>
           <w:p>
             <w:pPr>
-              <w:pStyle w:val="Normalny"/>
               <w:jc w:val="center"/>
               <w:rPr>
                 <w:rFonts w:ascii="Arial" w:hAnsi="Arial" w:cs="Arial"/>
-                <w:b w:val="1"/>
-                <w:bCs w:val="1"/>
-                <w:color w:val="000000" w:themeColor="text1" w:themeTint="FF" w:themeShade="FF"/>
+                <w:b/>
+                <w:bCs/>
+                <w:color w:val="000000" w:themeColor="text1"/>
                 <w:sz w:val="20"/>
                 <w:szCs w:val="20"/>
               </w:rPr>
@@ -3040,9 +2965,9 @@
             <w:r>
               <w:rPr>
                 <w:rFonts w:ascii="Arial" w:hAnsi="Arial" w:cs="Arial"/>
-                <w:b w:val="1"/>
-                <w:bCs w:val="1"/>
-                <w:color w:val="000000" w:themeColor="text1" w:themeTint="FF" w:themeShade="FF"/>
+                <w:b/>
+                <w:bCs/>
+                <w:color w:val="000000" w:themeColor="text1"/>
                 <w:sz w:val="20"/>
                 <w:szCs w:val="20"/>
               </w:rPr>
@@ -3054,30 +2979,41 @@
     </w:tbl>
     <w:p>
       <w:pPr>
-        <w:pStyle w:val="Normalny"/>
         <w:ind w:left="708" w:firstLine="708"/>
       </w:pPr>
       <w:r>
+        <w:rPr>
+          <w:noProof/>
+          <w:lang w:val="en-US" w:eastAsia="ja-JP"/>
+        </w:rPr>
         <w:drawing>
-          <wp:inline wp14:editId="27A36041" wp14:anchorId="3D3DA198">
+          <wp:anchor distT="0" distB="0" distL="114300" distR="114300" simplePos="0" relativeHeight="251661312" behindDoc="0" locked="0" layoutInCell="1" allowOverlap="1" wp14:anchorId="25B475C1" wp14:editId="6CE5B0FB">
+            <wp:simplePos x="0" y="0"/>
+            <wp:positionH relativeFrom="margin">
+              <wp:align>center</wp:align>
+            </wp:positionH>
+            <wp:positionV relativeFrom="paragraph">
+              <wp:posOffset>244475</wp:posOffset>
+            </wp:positionV>
             <wp:extent cx="4572000" cy="3486150"/>
             <wp:effectExtent l="0" t="0" r="0" b="0"/>
-            <wp:docPr id="1480138683" name="" title=""/>
+            <wp:wrapTopAndBottom/>
+            <wp:docPr id="1480138683" name="Obraz 1480138683"/>
             <wp:cNvGraphicFramePr>
-              <a:graphicFrameLocks noChangeAspect="1"/>
+              <a:graphicFrameLocks xmlns:a="http://schemas.openxmlformats.org/drawingml/2006/main" noChangeAspect="1"/>
             </wp:cNvGraphicFramePr>
-            <a:graphic>
+            <a:graphic xmlns:a="http://schemas.openxmlformats.org/drawingml/2006/main">
               <a:graphicData uri="http://schemas.openxmlformats.org/drawingml/2006/picture">
-                <pic:pic>
+                <pic:pic xmlns:pic="http://schemas.openxmlformats.org/drawingml/2006/picture">
                   <pic:nvPicPr>
                     <pic:cNvPr id="0" name=""/>
                     <pic:cNvPicPr/>
                   </pic:nvPicPr>
                   <pic:blipFill>
-                    <a:blip r:embed="R504ea6c196c345ea">
+                    <a:blip r:embed="rId9">
                       <a:extLst>
-                        <a:ext xmlns:a="http://schemas.openxmlformats.org/drawingml/2006/main" uri="{28A0092B-C50C-407E-A947-70E740481C1C}">
-                          <a14:useLocalDpi val="0"/>
+                        <a:ext uri="{28A0092B-C50C-407E-A947-70E740481C1C}">
+                          <a14:useLocalDpi xmlns:a14="http://schemas.microsoft.com/office/drawing/2010/main" val="0"/>
                         </a:ext>
                       </a:extLst>
                     </a:blip>
@@ -3097,282 +3033,48 @@
                 </pic:pic>
               </a:graphicData>
             </a:graphic>
-          </wp:inline>
+          </wp:anchor>
         </w:drawing>
       </w:r>
     </w:p>
+    <w:p/>
     <w:p>
       <w:pPr>
-        <w:pStyle w:val="Normalny"/>
         <w:ind w:left="708" w:firstLine="708"/>
       </w:pPr>
-    </w:p>
-    <w:p>
-      <w:pPr>
-        <w:pStyle w:val="Normalny"/>
-        <w:ind w:left="708" w:firstLine="708"/>
-      </w:pPr>
-    </w:p>
-    <w:p>
-      <w:pPr>
-        <w:pStyle w:val="Normalny"/>
-        <w:ind w:left="708" w:firstLine="708"/>
-      </w:pPr>
-    </w:p>
-    <w:p>
-      <w:pPr>
-        <w:pStyle w:val="Normalny"/>
-        <w:ind w:left="708" w:firstLine="708"/>
-      </w:pPr>
-    </w:p>
-    <w:p>
-      <w:pPr>
-        <w:pStyle w:val="Normalny"/>
-        <w:ind w:left="708" w:firstLine="708"/>
-      </w:pPr>
-    </w:p>
-    <w:p>
-      <w:pPr>
-        <w:pStyle w:val="Normalny"/>
-        <w:ind w:left="708" w:firstLine="708"/>
-      </w:pPr>
-    </w:p>
-    <w:tbl>
-      <w:tblPr>
-        <w:tblStyle w:val="Tabela-Siatka"/>
-        <w:tblW w:w="0" w:type="auto"/>
-        <w:jc w:val="center"/>
-        <w:tblLayout w:type="fixed"/>
-        <w:tblLook w:val="06A0" w:firstRow="1" w:lastRow="0" w:firstColumn="1" w:lastColumn="0" w:noHBand="1" w:noVBand="1"/>
-      </w:tblPr>
-      <w:tblGrid>
-        <w:gridCol w:w="3400"/>
-        <w:gridCol w:w="3400"/>
-        <w:gridCol w:w="3400"/>
-      </w:tblGrid>
-      <w:tr>
-        <w:trPr>
-          <w:trHeight w:val="300"/>
-        </w:trPr>
-        <w:tc>
-          <w:tcPr>
-            <w:tcW w:w="3400" w:type="dxa"/>
-            <w:tcMar/>
-          </w:tcPr>
-          <w:p>
-            <w:pPr>
-              <w:pStyle w:val="Normalny"/>
-              <w:jc w:val="center"/>
-              <w:rPr>
-                <w:rFonts w:ascii="Arial" w:hAnsi="Arial" w:cs="Arial"/>
-                <w:b w:val="1"/>
-                <w:bCs w:val="1"/>
-                <w:color w:val="000000" w:themeColor="text1" w:themeTint="FF" w:themeShade="FF"/>
-                <w:sz w:val="20"/>
-                <w:szCs w:val="20"/>
-              </w:rPr>
-            </w:pPr>
-            <w:r>
-              <w:rPr>
-                <w:rFonts w:ascii="Arial" w:hAnsi="Arial" w:cs="Arial"/>
-                <w:b w:val="1"/>
-                <w:bCs w:val="1"/>
-                <w:color w:val="000000" w:themeColor="text1" w:themeTint="FF" w:themeShade="FF"/>
-                <w:sz w:val="20"/>
-                <w:szCs w:val="20"/>
-              </w:rPr>
-              <w:t>Przedział</w:t>
-            </w:r>
-          </w:p>
-        </w:tc>
-        <w:tc>
-          <w:tcPr>
-            <w:tcW w:w="3400" w:type="dxa"/>
-            <w:tcMar/>
-          </w:tcPr>
-          <w:p>
-            <w:pPr>
-              <w:pStyle w:val="Normalny"/>
-              <w:jc w:val="center"/>
-              <w:rPr>
-                <w:rFonts w:ascii="Arial" w:hAnsi="Arial" w:cs="Arial"/>
-                <w:b w:val="1"/>
-                <w:bCs w:val="1"/>
-                <w:color w:val="000000" w:themeColor="text1" w:themeTint="FF" w:themeShade="FF"/>
-                <w:sz w:val="20"/>
-                <w:szCs w:val="20"/>
-              </w:rPr>
-            </w:pPr>
-            <w:r>
-              <w:rPr>
-                <w:rFonts w:ascii="Arial" w:hAnsi="Arial" w:cs="Arial"/>
-                <w:b w:val="1"/>
-                <w:bCs w:val="1"/>
-                <w:color w:val="000000" w:themeColor="text1" w:themeTint="FF" w:themeShade="FF"/>
-                <w:sz w:val="20"/>
-                <w:szCs w:val="20"/>
-              </w:rPr>
-              <w:t>Stopień wielomianu</w:t>
-            </w:r>
-          </w:p>
-        </w:tc>
-        <w:tc>
-          <w:tcPr>
-            <w:tcW w:w="3400" w:type="dxa"/>
-            <w:tcMar/>
-          </w:tcPr>
-          <w:p>
-            <w:pPr>
-              <w:pStyle w:val="Normalny"/>
-              <w:jc w:val="center"/>
-              <w:rPr>
-                <w:rFonts w:ascii="Arial" w:hAnsi="Arial" w:cs="Arial"/>
-                <w:b w:val="1"/>
-                <w:bCs w:val="1"/>
-                <w:color w:val="000000" w:themeColor="text1" w:themeTint="FF" w:themeShade="FF"/>
-                <w:sz w:val="20"/>
-                <w:szCs w:val="20"/>
-              </w:rPr>
-            </w:pPr>
-            <w:r>
-              <w:rPr>
-                <w:rFonts w:ascii="Arial" w:hAnsi="Arial" w:cs="Arial"/>
-                <w:b w:val="1"/>
-                <w:bCs w:val="1"/>
-                <w:color w:val="000000" w:themeColor="text1" w:themeTint="FF" w:themeShade="FF"/>
-                <w:sz w:val="20"/>
-                <w:szCs w:val="20"/>
-              </w:rPr>
-              <w:t>Błąd</w:t>
-            </w:r>
-          </w:p>
-        </w:tc>
-      </w:tr>
-      <w:tr>
-        <w:trPr>
-          <w:trHeight w:val="300"/>
-        </w:trPr>
-        <w:tc>
-          <w:tcPr>
-            <w:tcW w:w="3400" w:type="dxa"/>
-            <w:tcMar/>
-          </w:tcPr>
-          <w:p>
-            <w:pPr>
-              <w:pStyle w:val="Normalny"/>
-              <w:jc w:val="center"/>
-              <w:rPr>
-                <w:rFonts w:ascii="Arial" w:hAnsi="Arial" w:cs="Arial"/>
-                <w:b w:val="1"/>
-                <w:bCs w:val="1"/>
-                <w:color w:val="000000" w:themeColor="text1" w:themeTint="FF" w:themeShade="FF"/>
-                <w:sz w:val="20"/>
-                <w:szCs w:val="20"/>
-              </w:rPr>
-            </w:pPr>
-            <w:r>
-              <w:rPr>
-                <w:rFonts w:ascii="Arial" w:hAnsi="Arial" w:cs="Arial"/>
-                <w:b w:val="1"/>
-                <w:bCs w:val="1"/>
-                <w:color w:val="000000" w:themeColor="text1" w:themeTint="FF" w:themeShade="FF"/>
-                <w:sz w:val="20"/>
-                <w:szCs w:val="20"/>
-              </w:rPr>
-              <w:t>[-5, 5]  -  [-1, 1]</w:t>
-            </w:r>
-          </w:p>
-        </w:tc>
-        <w:tc>
-          <w:tcPr>
-            <w:tcW w:w="3400" w:type="dxa"/>
-            <w:tcMar/>
-          </w:tcPr>
-          <w:p>
-            <w:pPr>
-              <w:pStyle w:val="Normalny"/>
-              <w:jc w:val="center"/>
-              <w:rPr>
-                <w:rFonts w:ascii="Arial" w:hAnsi="Arial" w:cs="Arial"/>
-                <w:b w:val="1"/>
-                <w:bCs w:val="1"/>
-                <w:color w:val="000000" w:themeColor="text1" w:themeTint="FF" w:themeShade="FF"/>
-                <w:sz w:val="20"/>
-                <w:szCs w:val="20"/>
-              </w:rPr>
-            </w:pPr>
-            <w:r>
-              <w:rPr>
-                <w:rFonts w:ascii="Arial" w:hAnsi="Arial" w:cs="Arial"/>
-                <w:b w:val="1"/>
-                <w:bCs w:val="1"/>
-                <w:color w:val="000000" w:themeColor="text1" w:themeTint="FF" w:themeShade="FF"/>
-                <w:sz w:val="20"/>
-                <w:szCs w:val="20"/>
-              </w:rPr>
-              <w:t>2</w:t>
-            </w:r>
-          </w:p>
-        </w:tc>
-        <w:tc>
-          <w:tcPr>
-            <w:tcW w:w="3400" w:type="dxa"/>
-            <w:tcMar/>
-          </w:tcPr>
-          <w:p>
-            <w:pPr>
-              <w:pStyle w:val="Normalny"/>
-              <w:jc w:val="center"/>
-              <w:rPr>
-                <w:rFonts w:ascii="Arial" w:hAnsi="Arial" w:cs="Arial"/>
-                <w:b w:val="1"/>
-                <w:bCs w:val="1"/>
-                <w:color w:val="000000" w:themeColor="text1" w:themeTint="FF" w:themeShade="FF"/>
-                <w:sz w:val="20"/>
-                <w:szCs w:val="20"/>
-              </w:rPr>
-            </w:pPr>
-            <w:r>
-              <w:rPr>
-                <w:rFonts w:ascii="Arial" w:hAnsi="Arial" w:cs="Arial"/>
-                <w:b w:val="1"/>
-                <w:bCs w:val="1"/>
-                <w:color w:val="000000" w:themeColor="text1" w:themeTint="FF" w:themeShade="FF"/>
-                <w:sz w:val="20"/>
-                <w:szCs w:val="20"/>
-              </w:rPr>
-              <w:t>0.66869</w:t>
-            </w:r>
-          </w:p>
-        </w:tc>
-      </w:tr>
-    </w:tbl>
-    <w:p>
-      <w:pPr>
-        <w:pStyle w:val="Normalny"/>
-        <w:ind w:left="708" w:firstLine="708"/>
-      </w:pPr>
       <w:r>
+        <w:rPr>
+          <w:noProof/>
+          <w:lang w:val="en-US" w:eastAsia="ja-JP"/>
+        </w:rPr>
         <w:drawing>
-          <wp:inline wp14:editId="2A5B80E8" wp14:anchorId="378ECB9C">
+          <wp:anchor distT="0" distB="0" distL="114300" distR="114300" simplePos="0" relativeHeight="251663360" behindDoc="0" locked="0" layoutInCell="1" allowOverlap="1" wp14:anchorId="4E981FDF" wp14:editId="786240A4">
+            <wp:simplePos x="0" y="0"/>
+            <wp:positionH relativeFrom="margin">
+              <wp:align>center</wp:align>
+            </wp:positionH>
+            <wp:positionV relativeFrom="paragraph">
+              <wp:posOffset>755015</wp:posOffset>
+            </wp:positionV>
             <wp:extent cx="4572000" cy="3495675"/>
-            <wp:effectExtent l="0" t="0" r="0" b="0"/>
-            <wp:docPr id="227073029" name="" title=""/>
+            <wp:effectExtent l="0" t="0" r="0" b="9525"/>
+            <wp:wrapTopAndBottom/>
+            <wp:docPr id="227073029" name="Obraz 227073029"/>
             <wp:cNvGraphicFramePr>
-              <a:graphicFrameLocks noChangeAspect="1"/>
+              <a:graphicFrameLocks xmlns:a="http://schemas.openxmlformats.org/drawingml/2006/main" noChangeAspect="1"/>
             </wp:cNvGraphicFramePr>
-            <a:graphic>
+            <a:graphic xmlns:a="http://schemas.openxmlformats.org/drawingml/2006/main">
               <a:graphicData uri="http://schemas.openxmlformats.org/drawingml/2006/picture">
-                <pic:pic>
+                <pic:pic xmlns:pic="http://schemas.openxmlformats.org/drawingml/2006/picture">
                   <pic:nvPicPr>
                     <pic:cNvPr id="0" name=""/>
                     <pic:cNvPicPr/>
                   </pic:nvPicPr>
                   <pic:blipFill>
-                    <a:blip r:embed="R3eb9921bf5c2481c">
+                    <a:blip r:embed="rId10">
                       <a:extLst>
-                        <a:ext xmlns:a="http://schemas.openxmlformats.org/drawingml/2006/main" uri="{28A0092B-C50C-407E-A947-70E740481C1C}">
-                          <a14:useLocalDpi val="0"/>
+                        <a:ext uri="{28A0092B-C50C-407E-A947-70E740481C1C}">
+                          <a14:useLocalDpi xmlns:a14="http://schemas.microsoft.com/office/drawing/2010/main" val="0"/>
                         </a:ext>
                       </a:extLst>
                     </a:blip>
@@ -3392,21 +3094,9 @@
                 </pic:pic>
               </a:graphicData>
             </a:graphic>
-          </wp:inline>
+          </wp:anchor>
         </w:drawing>
       </w:r>
-    </w:p>
-    <w:p>
-      <w:pPr>
-        <w:pStyle w:val="Normalny"/>
-        <w:ind w:left="708" w:firstLine="708"/>
-      </w:pPr>
-    </w:p>
-    <w:p>
-      <w:pPr>
-        <w:pStyle w:val="Normalny"/>
-        <w:ind w:left="708" w:firstLine="708"/>
-      </w:pPr>
     </w:p>
     <w:tbl>
       <w:tblPr>
@@ -3424,21 +3114,20 @@
       <w:tr>
         <w:trPr>
           <w:trHeight w:val="300"/>
+          <w:jc w:val="center"/>
         </w:trPr>
         <w:tc>
           <w:tcPr>
             <w:tcW w:w="3400" w:type="dxa"/>
-            <w:tcMar/>
           </w:tcPr>
           <w:p>
             <w:pPr>
-              <w:pStyle w:val="Normalny"/>
               <w:jc w:val="center"/>
               <w:rPr>
                 <w:rFonts w:ascii="Arial" w:hAnsi="Arial" w:cs="Arial"/>
-                <w:b w:val="1"/>
-                <w:bCs w:val="1"/>
-                <w:color w:val="000000" w:themeColor="text1" w:themeTint="FF" w:themeShade="FF"/>
+                <w:b/>
+                <w:bCs/>
+                <w:color w:val="000000" w:themeColor="text1"/>
                 <w:sz w:val="20"/>
                 <w:szCs w:val="20"/>
               </w:rPr>
@@ -3446,9 +3135,9 @@
             <w:r>
               <w:rPr>
                 <w:rFonts w:ascii="Arial" w:hAnsi="Arial" w:cs="Arial"/>
-                <w:b w:val="1"/>
-                <w:bCs w:val="1"/>
-                <w:color w:val="000000" w:themeColor="text1" w:themeTint="FF" w:themeShade="FF"/>
+                <w:b/>
+                <w:bCs/>
+                <w:color w:val="000000" w:themeColor="text1"/>
                 <w:sz w:val="20"/>
                 <w:szCs w:val="20"/>
               </w:rPr>
@@ -3459,17 +3148,15 @@
         <w:tc>
           <w:tcPr>
             <w:tcW w:w="3400" w:type="dxa"/>
-            <w:tcMar/>
           </w:tcPr>
           <w:p>
             <w:pPr>
-              <w:pStyle w:val="Normalny"/>
               <w:jc w:val="center"/>
               <w:rPr>
                 <w:rFonts w:ascii="Arial" w:hAnsi="Arial" w:cs="Arial"/>
-                <w:b w:val="1"/>
-                <w:bCs w:val="1"/>
-                <w:color w:val="000000" w:themeColor="text1" w:themeTint="FF" w:themeShade="FF"/>
+                <w:b/>
+                <w:bCs/>
+                <w:color w:val="000000" w:themeColor="text1"/>
                 <w:sz w:val="20"/>
                 <w:szCs w:val="20"/>
               </w:rPr>
@@ -3477,9 +3164,9 @@
             <w:r>
               <w:rPr>
                 <w:rFonts w:ascii="Arial" w:hAnsi="Arial" w:cs="Arial"/>
-                <w:b w:val="1"/>
-                <w:bCs w:val="1"/>
-                <w:color w:val="000000" w:themeColor="text1" w:themeTint="FF" w:themeShade="FF"/>
+                <w:b/>
+                <w:bCs/>
+                <w:color w:val="000000" w:themeColor="text1"/>
                 <w:sz w:val="20"/>
                 <w:szCs w:val="20"/>
               </w:rPr>
@@ -3490,17 +3177,15 @@
         <w:tc>
           <w:tcPr>
             <w:tcW w:w="3400" w:type="dxa"/>
-            <w:tcMar/>
           </w:tcPr>
           <w:p>
             <w:pPr>
-              <w:pStyle w:val="Normalny"/>
               <w:jc w:val="center"/>
               <w:rPr>
                 <w:rFonts w:ascii="Arial" w:hAnsi="Arial" w:cs="Arial"/>
-                <w:b w:val="1"/>
-                <w:bCs w:val="1"/>
-                <w:color w:val="000000" w:themeColor="text1" w:themeTint="FF" w:themeShade="FF"/>
+                <w:b/>
+                <w:bCs/>
+                <w:color w:val="000000" w:themeColor="text1"/>
                 <w:sz w:val="20"/>
                 <w:szCs w:val="20"/>
               </w:rPr>
@@ -3508,9 +3193,9 @@
             <w:r>
               <w:rPr>
                 <w:rFonts w:ascii="Arial" w:hAnsi="Arial" w:cs="Arial"/>
-                <w:b w:val="1"/>
-                <w:bCs w:val="1"/>
-                <w:color w:val="000000" w:themeColor="text1" w:themeTint="FF" w:themeShade="FF"/>
+                <w:b/>
+                <w:bCs/>
+                <w:color w:val="000000" w:themeColor="text1"/>
                 <w:sz w:val="20"/>
                 <w:szCs w:val="20"/>
               </w:rPr>
@@ -3522,21 +3207,20 @@
       <w:tr>
         <w:trPr>
           <w:trHeight w:val="300"/>
+          <w:jc w:val="center"/>
         </w:trPr>
         <w:tc>
           <w:tcPr>
             <w:tcW w:w="3400" w:type="dxa"/>
-            <w:tcMar/>
           </w:tcPr>
           <w:p>
             <w:pPr>
-              <w:pStyle w:val="Normalny"/>
               <w:jc w:val="center"/>
               <w:rPr>
                 <w:rFonts w:ascii="Arial" w:hAnsi="Arial" w:cs="Arial"/>
-                <w:b w:val="1"/>
-                <w:bCs w:val="1"/>
-                <w:color w:val="000000" w:themeColor="text1" w:themeTint="FF" w:themeShade="FF"/>
+                <w:b/>
+                <w:bCs/>
+                <w:color w:val="000000" w:themeColor="text1"/>
                 <w:sz w:val="20"/>
                 <w:szCs w:val="20"/>
               </w:rPr>
@@ -3544,9 +3228,9 @@
             <w:r>
               <w:rPr>
                 <w:rFonts w:ascii="Arial" w:hAnsi="Arial" w:cs="Arial"/>
-                <w:b w:val="1"/>
-                <w:bCs w:val="1"/>
-                <w:color w:val="000000" w:themeColor="text1" w:themeTint="FF" w:themeShade="FF"/>
+                <w:b/>
+                <w:bCs/>
+                <w:color w:val="000000" w:themeColor="text1"/>
                 <w:sz w:val="20"/>
                 <w:szCs w:val="20"/>
               </w:rPr>
@@ -3557,17 +3241,15 @@
         <w:tc>
           <w:tcPr>
             <w:tcW w:w="3400" w:type="dxa"/>
-            <w:tcMar/>
           </w:tcPr>
           <w:p>
             <w:pPr>
-              <w:pStyle w:val="Normalny"/>
               <w:jc w:val="center"/>
               <w:rPr>
                 <w:rFonts w:ascii="Arial" w:hAnsi="Arial" w:cs="Arial"/>
-                <w:b w:val="1"/>
-                <w:bCs w:val="1"/>
-                <w:color w:val="000000" w:themeColor="text1" w:themeTint="FF" w:themeShade="FF"/>
+                <w:b/>
+                <w:bCs/>
+                <w:color w:val="000000" w:themeColor="text1"/>
                 <w:sz w:val="20"/>
                 <w:szCs w:val="20"/>
               </w:rPr>
@@ -3575,9 +3257,212 @@
             <w:r>
               <w:rPr>
                 <w:rFonts w:ascii="Arial" w:hAnsi="Arial" w:cs="Arial"/>
-                <w:b w:val="1"/>
-                <w:bCs w:val="1"/>
-                <w:color w:val="000000" w:themeColor="text1" w:themeTint="FF" w:themeShade="FF"/>
+                <w:b/>
+                <w:bCs/>
+                <w:color w:val="000000" w:themeColor="text1"/>
+                <w:sz w:val="20"/>
+                <w:szCs w:val="20"/>
+              </w:rPr>
+              <w:t>2</w:t>
+            </w:r>
+          </w:p>
+        </w:tc>
+        <w:tc>
+          <w:tcPr>
+            <w:tcW w:w="3400" w:type="dxa"/>
+          </w:tcPr>
+          <w:p>
+            <w:pPr>
+              <w:jc w:val="center"/>
+              <w:rPr>
+                <w:rFonts w:ascii="Arial" w:hAnsi="Arial" w:cs="Arial"/>
+                <w:b/>
+                <w:bCs/>
+                <w:color w:val="000000" w:themeColor="text1"/>
+                <w:sz w:val="20"/>
+                <w:szCs w:val="20"/>
+              </w:rPr>
+            </w:pPr>
+            <w:r>
+              <w:rPr>
+                <w:rFonts w:ascii="Arial" w:hAnsi="Arial" w:cs="Arial"/>
+                <w:b/>
+                <w:bCs/>
+                <w:color w:val="000000" w:themeColor="text1"/>
+                <w:sz w:val="20"/>
+                <w:szCs w:val="20"/>
+              </w:rPr>
+              <w:t>0.66869</w:t>
+            </w:r>
+          </w:p>
+        </w:tc>
+      </w:tr>
+    </w:tbl>
+    <w:p/>
+    <w:p/>
+    <w:p/>
+    <w:tbl>
+      <w:tblPr>
+        <w:tblStyle w:val="Tabela-Siatka"/>
+        <w:tblW w:w="0" w:type="auto"/>
+        <w:jc w:val="center"/>
+        <w:tblLayout w:type="fixed"/>
+        <w:tblLook w:val="06A0" w:firstRow="1" w:lastRow="0" w:firstColumn="1" w:lastColumn="0" w:noHBand="1" w:noVBand="1"/>
+      </w:tblPr>
+      <w:tblGrid>
+        <w:gridCol w:w="3400"/>
+        <w:gridCol w:w="3400"/>
+        <w:gridCol w:w="3400"/>
+      </w:tblGrid>
+      <w:tr>
+        <w:trPr>
+          <w:trHeight w:val="300"/>
+          <w:jc w:val="center"/>
+        </w:trPr>
+        <w:tc>
+          <w:tcPr>
+            <w:tcW w:w="3400" w:type="dxa"/>
+          </w:tcPr>
+          <w:p>
+            <w:pPr>
+              <w:jc w:val="center"/>
+              <w:rPr>
+                <w:rFonts w:ascii="Arial" w:hAnsi="Arial" w:cs="Arial"/>
+                <w:b/>
+                <w:bCs/>
+                <w:color w:val="000000" w:themeColor="text1"/>
+                <w:sz w:val="20"/>
+                <w:szCs w:val="20"/>
+              </w:rPr>
+            </w:pPr>
+            <w:r>
+              <w:rPr>
+                <w:rFonts w:ascii="Arial" w:hAnsi="Arial" w:cs="Arial"/>
+                <w:b/>
+                <w:bCs/>
+                <w:color w:val="000000" w:themeColor="text1"/>
+                <w:sz w:val="20"/>
+                <w:szCs w:val="20"/>
+              </w:rPr>
+              <w:t>Przedział</w:t>
+            </w:r>
+          </w:p>
+        </w:tc>
+        <w:tc>
+          <w:tcPr>
+            <w:tcW w:w="3400" w:type="dxa"/>
+          </w:tcPr>
+          <w:p>
+            <w:pPr>
+              <w:jc w:val="center"/>
+              <w:rPr>
+                <w:rFonts w:ascii="Arial" w:hAnsi="Arial" w:cs="Arial"/>
+                <w:b/>
+                <w:bCs/>
+                <w:color w:val="000000" w:themeColor="text1"/>
+                <w:sz w:val="20"/>
+                <w:szCs w:val="20"/>
+              </w:rPr>
+            </w:pPr>
+            <w:r>
+              <w:rPr>
+                <w:rFonts w:ascii="Arial" w:hAnsi="Arial" w:cs="Arial"/>
+                <w:b/>
+                <w:bCs/>
+                <w:color w:val="000000" w:themeColor="text1"/>
+                <w:sz w:val="20"/>
+                <w:szCs w:val="20"/>
+              </w:rPr>
+              <w:t>Stopień wielomianu</w:t>
+            </w:r>
+          </w:p>
+        </w:tc>
+        <w:tc>
+          <w:tcPr>
+            <w:tcW w:w="3400" w:type="dxa"/>
+          </w:tcPr>
+          <w:p>
+            <w:pPr>
+              <w:jc w:val="center"/>
+              <w:rPr>
+                <w:rFonts w:ascii="Arial" w:hAnsi="Arial" w:cs="Arial"/>
+                <w:b/>
+                <w:bCs/>
+                <w:color w:val="000000" w:themeColor="text1"/>
+                <w:sz w:val="20"/>
+                <w:szCs w:val="20"/>
+              </w:rPr>
+            </w:pPr>
+            <w:r>
+              <w:rPr>
+                <w:rFonts w:ascii="Arial" w:hAnsi="Arial" w:cs="Arial"/>
+                <w:b/>
+                <w:bCs/>
+                <w:color w:val="000000" w:themeColor="text1"/>
+                <w:sz w:val="20"/>
+                <w:szCs w:val="20"/>
+              </w:rPr>
+              <w:t>Błąd</w:t>
+            </w:r>
+          </w:p>
+        </w:tc>
+      </w:tr>
+      <w:tr>
+        <w:trPr>
+          <w:trHeight w:val="300"/>
+          <w:jc w:val="center"/>
+        </w:trPr>
+        <w:tc>
+          <w:tcPr>
+            <w:tcW w:w="3400" w:type="dxa"/>
+          </w:tcPr>
+          <w:p>
+            <w:pPr>
+              <w:jc w:val="center"/>
+              <w:rPr>
+                <w:rFonts w:ascii="Arial" w:hAnsi="Arial" w:cs="Arial"/>
+                <w:b/>
+                <w:bCs/>
+                <w:color w:val="000000" w:themeColor="text1"/>
+                <w:sz w:val="20"/>
+                <w:szCs w:val="20"/>
+              </w:rPr>
+            </w:pPr>
+            <w:r>
+              <w:rPr>
+                <w:rFonts w:ascii="Arial" w:hAnsi="Arial" w:cs="Arial"/>
+                <w:b/>
+                <w:bCs/>
+                <w:color w:val="000000" w:themeColor="text1"/>
+                <w:sz w:val="20"/>
+                <w:szCs w:val="20"/>
+              </w:rPr>
+              <w:t>[-5, 5]  -  [-1, 1]</w:t>
+            </w:r>
+          </w:p>
+        </w:tc>
+        <w:tc>
+          <w:tcPr>
+            <w:tcW w:w="3400" w:type="dxa"/>
+          </w:tcPr>
+          <w:p>
+            <w:pPr>
+              <w:jc w:val="center"/>
+              <w:rPr>
+                <w:rFonts w:ascii="Arial" w:hAnsi="Arial" w:cs="Arial"/>
+                <w:b/>
+                <w:bCs/>
+                <w:color w:val="000000" w:themeColor="text1"/>
+                <w:sz w:val="20"/>
+                <w:szCs w:val="20"/>
+              </w:rPr>
+            </w:pPr>
+            <w:r>
+              <w:rPr>
+                <w:rFonts w:ascii="Arial" w:hAnsi="Arial" w:cs="Arial"/>
+                <w:b/>
+                <w:bCs/>
+                <w:color w:val="000000" w:themeColor="text1"/>
                 <w:sz w:val="20"/>
                 <w:szCs w:val="20"/>
               </w:rPr>
@@ -3588,17 +3473,15 @@
         <w:tc>
           <w:tcPr>
             <w:tcW w:w="3400" w:type="dxa"/>
-            <w:tcMar/>
           </w:tcPr>
           <w:p>
             <w:pPr>
-              <w:pStyle w:val="Normalny"/>
               <w:jc w:val="center"/>
               <w:rPr>
                 <w:rFonts w:ascii="Arial" w:hAnsi="Arial" w:cs="Arial"/>
-                <w:b w:val="1"/>
-                <w:bCs w:val="1"/>
-                <w:color w:val="000000" w:themeColor="text1" w:themeTint="FF" w:themeShade="FF"/>
+                <w:b/>
+                <w:bCs/>
+                <w:color w:val="000000" w:themeColor="text1"/>
                 <w:sz w:val="20"/>
                 <w:szCs w:val="20"/>
               </w:rPr>
@@ -3606,9 +3489,9 @@
             <w:r>
               <w:rPr>
                 <w:rFonts w:ascii="Arial" w:hAnsi="Arial" w:cs="Arial"/>
-                <w:b w:val="1"/>
-                <w:bCs w:val="1"/>
-                <w:color w:val="000000" w:themeColor="text1" w:themeTint="FF" w:themeShade="FF"/>
+                <w:b/>
+                <w:bCs/>
+                <w:color w:val="000000" w:themeColor="text1"/>
                 <w:sz w:val="20"/>
                 <w:szCs w:val="20"/>
               </w:rPr>
@@ -3620,30 +3503,41 @@
     </w:tbl>
     <w:p>
       <w:pPr>
-        <w:pStyle w:val="Normalny"/>
         <w:ind w:left="708" w:firstLine="708"/>
       </w:pPr>
       <w:r>
+        <w:rPr>
+          <w:noProof/>
+          <w:lang w:val="en-US" w:eastAsia="ja-JP"/>
+        </w:rPr>
         <w:drawing>
-          <wp:inline wp14:editId="79B861ED" wp14:anchorId="54C557B5">
+          <wp:anchor distT="0" distB="0" distL="114300" distR="114300" simplePos="0" relativeHeight="251662336" behindDoc="0" locked="0" layoutInCell="1" allowOverlap="1" wp14:anchorId="45B2964A" wp14:editId="2DB9DE76">
+            <wp:simplePos x="0" y="0"/>
+            <wp:positionH relativeFrom="margin">
+              <wp:align>center</wp:align>
+            </wp:positionH>
+            <wp:positionV relativeFrom="paragraph">
+              <wp:posOffset>198120</wp:posOffset>
+            </wp:positionV>
             <wp:extent cx="4572000" cy="3457575"/>
-            <wp:effectExtent l="0" t="0" r="0" b="0"/>
-            <wp:docPr id="2036813267" name="" title=""/>
+            <wp:effectExtent l="0" t="0" r="0" b="9525"/>
+            <wp:wrapTopAndBottom/>
+            <wp:docPr id="2036813267" name="Obraz 2036813267"/>
             <wp:cNvGraphicFramePr>
-              <a:graphicFrameLocks noChangeAspect="1"/>
+              <a:graphicFrameLocks xmlns:a="http://schemas.openxmlformats.org/drawingml/2006/main" noChangeAspect="1"/>
             </wp:cNvGraphicFramePr>
-            <a:graphic>
+            <a:graphic xmlns:a="http://schemas.openxmlformats.org/drawingml/2006/main">
               <a:graphicData uri="http://schemas.openxmlformats.org/drawingml/2006/picture">
-                <pic:pic>
+                <pic:pic xmlns:pic="http://schemas.openxmlformats.org/drawingml/2006/picture">
                   <pic:nvPicPr>
                     <pic:cNvPr id="0" name=""/>
                     <pic:cNvPicPr/>
                   </pic:nvPicPr>
                   <pic:blipFill>
-                    <a:blip r:embed="R1b8a0b71be144dce">
+                    <a:blip r:embed="rId11">
                       <a:extLst>
-                        <a:ext xmlns:a="http://schemas.openxmlformats.org/drawingml/2006/main" uri="{28A0092B-C50C-407E-A947-70E740481C1C}">
-                          <a14:useLocalDpi val="0"/>
+                        <a:ext uri="{28A0092B-C50C-407E-A947-70E740481C1C}">
+                          <a14:useLocalDpi xmlns:a14="http://schemas.microsoft.com/office/drawing/2010/main" val="0"/>
                         </a:ext>
                       </a:extLst>
                     </a:blip>
@@ -3663,19 +3557,18 @@
                 </pic:pic>
               </a:graphicData>
             </a:graphic>
-          </wp:inline>
+          </wp:anchor>
         </w:drawing>
       </w:r>
     </w:p>
     <w:p>
       <w:pPr>
-        <w:pStyle w:val="Normalny"/>
         <w:jc w:val="center"/>
         <w:rPr>
-          <w:rFonts w:ascii="Arial" w:hAnsi="Arial" w:eastAsia="Courier10 BT" w:cs="Arial"/>
-          <w:b w:val="1"/>
-          <w:bCs w:val="1"/>
-          <w:color w:val="000000" w:themeColor="text1" w:themeTint="FF" w:themeShade="FF"/>
+          <w:rFonts w:ascii="Arial" w:eastAsia="Courier10 BT" w:hAnsi="Arial" w:cs="Arial"/>
+          <w:b/>
+          <w:bCs/>
+          <w:color w:val="000000" w:themeColor="text1"/>
           <w:sz w:val="20"/>
           <w:szCs w:val="20"/>
         </w:rPr>
@@ -3683,13 +3576,12 @@
     </w:p>
     <w:p>
       <w:pPr>
-        <w:pStyle w:val="Normalny"/>
         <w:jc w:val="both"/>
         <w:rPr>
-          <w:rFonts w:ascii="Arial" w:hAnsi="Arial" w:eastAsia="Courier10 BT" w:cs="Arial"/>
-          <w:b w:val="1"/>
-          <w:bCs w:val="1"/>
-          <w:color w:val="000000" w:themeColor="text1" w:themeTint="FF" w:themeShade="FF"/>
+          <w:rFonts w:ascii="Arial" w:eastAsia="Courier10 BT" w:hAnsi="Arial" w:cs="Arial"/>
+          <w:b/>
+          <w:bCs/>
+          <w:color w:val="000000" w:themeColor="text1"/>
           <w:sz w:val="20"/>
           <w:szCs w:val="20"/>
         </w:rPr>
@@ -3699,20 +3591,46 @@
       <w:pPr>
         <w:jc w:val="both"/>
         <w:rPr>
-          <w:rFonts w:ascii="Arial" w:hAnsi="Arial" w:eastAsia="Courier10 BT" w:cs="Arial"/>
-          <w:b w:val="1"/>
-          <w:bCs w:val="1"/>
-          <w:color w:val="000000" w:themeColor="text1" w:themeTint="FF" w:themeShade="FF"/>
+          <w:rFonts w:ascii="Arial" w:eastAsia="Courier10 BT" w:hAnsi="Arial" w:cs="Arial"/>
+          <w:b/>
+          <w:bCs/>
+          <w:color w:val="000000" w:themeColor="text1"/>
           <w:sz w:val="20"/>
           <w:szCs w:val="20"/>
         </w:rPr>
       </w:pPr>
+    </w:p>
+    <w:p>
+      <w:pPr>
+        <w:jc w:val="both"/>
+        <w:rPr>
+          <w:rFonts w:ascii="Arial" w:eastAsia="Courier10 BT" w:hAnsi="Arial" w:cs="Arial"/>
+          <w:b/>
+          <w:bCs/>
+          <w:color w:val="000000" w:themeColor="text1"/>
+          <w:sz w:val="20"/>
+          <w:szCs w:val="20"/>
+        </w:rPr>
+      </w:pPr>
+    </w:p>
+    <w:p>
+      <w:pPr>
+        <w:jc w:val="both"/>
+        <w:rPr>
+          <w:rFonts w:ascii="Arial" w:eastAsia="Courier10 BT" w:hAnsi="Arial" w:cs="Arial"/>
+          <w:b/>
+          <w:bCs/>
+          <w:color w:val="000000" w:themeColor="text1"/>
+          <w:sz w:val="20"/>
+          <w:szCs w:val="20"/>
+        </w:rPr>
+      </w:pPr>
       <w:r>
         <w:rPr>
-          <w:rFonts w:ascii="Arial" w:hAnsi="Arial" w:eastAsia="Courier10 BT" w:cs="Arial"/>
-          <w:b w:val="1"/>
-          <w:bCs w:val="1"/>
-          <w:color w:val="000000" w:themeColor="text1" w:themeTint="FF" w:themeShade="FF"/>
+          <w:rFonts w:ascii="Arial" w:eastAsia="Courier10 BT" w:hAnsi="Arial" w:cs="Arial"/>
+          <w:b/>
+          <w:bCs/>
+          <w:color w:val="000000" w:themeColor="text1"/>
           <w:sz w:val="20"/>
           <w:szCs w:val="20"/>
         </w:rPr>
@@ -3724,24 +3642,21 @@
         <w:pStyle w:val="Akapitzlist"/>
         <w:numPr>
           <w:ilvl w:val="0"/>
-          <w:numId w:val="7"/>
+          <w:numId w:val="1"/>
         </w:numPr>
         <w:jc w:val="both"/>
         <w:rPr>
-          <w:rFonts w:ascii="Thorndale AMT" w:hAnsi="Thorndale AMT" w:eastAsia="Albany AMT" w:cs="Times New Roman"/>
-          <w:b w:val="1"/>
-          <w:bCs w:val="1"/>
-          <w:color w:val="000000" w:themeColor="text1" w:themeTint="FF" w:themeShade="FF"/>
-          <w:sz w:val="24"/>
-          <w:szCs w:val="24"/>
+          <w:b/>
+          <w:bCs/>
+          <w:color w:val="000000" w:themeColor="text1"/>
         </w:rPr>
       </w:pPr>
       <w:r>
         <w:rPr>
-          <w:rFonts w:ascii="Arial" w:hAnsi="Arial" w:eastAsia="Courier10 BT" w:cs="Arial"/>
-          <w:b w:val="1"/>
-          <w:bCs w:val="1"/>
-          <w:color w:val="000000" w:themeColor="text1" w:themeTint="FF" w:themeShade="FF"/>
+          <w:rFonts w:ascii="Arial" w:eastAsia="Courier10 BT" w:hAnsi="Arial" w:cs="Arial"/>
+          <w:b/>
+          <w:bCs/>
+          <w:color w:val="000000" w:themeColor="text1"/>
           <w:sz w:val="20"/>
           <w:szCs w:val="20"/>
         </w:rPr>
@@ -3753,43 +3668,29 @@
         <w:pStyle w:val="Akapitzlist"/>
         <w:numPr>
           <w:ilvl w:val="0"/>
-          <w:numId w:val="7"/>
+          <w:numId w:val="1"/>
         </w:numPr>
         <w:jc w:val="both"/>
         <w:rPr>
-          <w:rFonts w:ascii="Thorndale AMT" w:hAnsi="Thorndale AMT" w:eastAsia="Albany AMT" w:cs="Times New Roman"/>
-          <w:b w:val="1"/>
-          <w:bCs w:val="1"/>
-          <w:color w:val="000000" w:themeColor="text1" w:themeTint="FF" w:themeShade="FF"/>
-          <w:sz w:val="24"/>
-          <w:szCs w:val="24"/>
+          <w:b/>
+          <w:bCs/>
+          <w:color w:val="000000" w:themeColor="text1"/>
         </w:rPr>
       </w:pPr>
       <w:r>
         <w:rPr>
-          <w:rFonts w:ascii="Arial" w:hAnsi="Arial" w:eastAsia="Courier10 BT" w:cs="Arial"/>
-          <w:b w:val="1"/>
-          <w:bCs w:val="1"/>
-          <w:color w:val="000000" w:themeColor="text1" w:themeTint="FF" w:themeShade="FF"/>
+          <w:rFonts w:ascii="Arial" w:eastAsia="Courier10 BT" w:hAnsi="Arial" w:cs="Arial"/>
+          <w:b/>
+          <w:bCs/>
+          <w:color w:val="000000" w:themeColor="text1"/>
           <w:sz w:val="20"/>
           <w:szCs w:val="20"/>
         </w:rPr>
         <w:t>Dla mniej skomplikowanych funkcji, np. Sin(x), wystarcza mniejszy stopień, np. 5, by otrzymać zadowalającą aproksymację.</w:t>
       </w:r>
     </w:p>
-    <w:p w14:noSpellErr="1">
-      <w:pPr>
-        <w:pStyle w:val="Akapitzlist"/>
-        <w:rPr>
-          <w:b w:val="0"/>
-          <w:bCs w:val="0"/>
-        </w:rPr>
-      </w:pPr>
-      <w:bookmarkStart w:name="_GoBack" w:id="0"/>
-      <w:bookmarkEnd w:id="0"/>
-    </w:p>
     <w:sectPr>
-      <w:pgSz w:w="11906" w:h="16838" w:orient="portrait"/>
+      <w:pgSz w:w="11906" w:h="16838"/>
       <w:pgMar w:top="850" w:right="850" w:bottom="850" w:left="850" w:header="708" w:footer="708" w:gutter="0"/>
       <w:cols w:space="708"/>
     </w:sectPr>
@@ -3799,10 +3700,11 @@
 
 <file path=word/numbering.xml><?xml version="1.0" encoding="utf-8"?>
 <w:numbering xmlns:wpc="http://schemas.microsoft.com/office/word/2010/wordprocessingCanvas" xmlns:mc="http://schemas.openxmlformats.org/markup-compatibility/2006" xmlns:o="urn:schemas-microsoft-com:office:office" xmlns:r="http://schemas.openxmlformats.org/officeDocument/2006/relationships" xmlns:m="http://schemas.openxmlformats.org/officeDocument/2006/math" xmlns:v="urn:schemas-microsoft-com:vml" xmlns:wp14="http://schemas.microsoft.com/office/word/2010/wordprocessingDrawing" xmlns:wp="http://schemas.openxmlformats.org/drawingml/2006/wordprocessingDrawing" xmlns:w10="urn:schemas-microsoft-com:office:word" xmlns:w="http://schemas.openxmlformats.org/wordprocessingml/2006/main" xmlns:w14="http://schemas.microsoft.com/office/word/2010/wordml" xmlns:w15="http://schemas.microsoft.com/office/word/2012/wordml" xmlns:wpg="http://schemas.microsoft.com/office/word/2010/wordprocessingGroup" xmlns:wpi="http://schemas.microsoft.com/office/word/2010/wordprocessingInk" xmlns:wne="http://schemas.microsoft.com/office/word/2006/wordml" xmlns:wps="http://schemas.microsoft.com/office/word/2010/wordprocessingShape" mc:Ignorable="w14 w15 wp14">
-  <w:abstractNum xmlns:w="http://schemas.openxmlformats.org/wordprocessingml/2006/main" w:abstractNumId="6">
-    <w:nsid w:val="221cf298"/>
-    <w:multiLevelType xmlns:w="http://schemas.openxmlformats.org/wordprocessingml/2006/main" w:val="hybridMultilevel"/>
-    <w:lvl xmlns:w="http://schemas.openxmlformats.org/wordprocessingml/2006/main" w:ilvl="0">
+  <w:abstractNum w:abstractNumId="0" w15:restartNumberingAfterBreak="0">
+    <w:nsid w:val="221CF298"/>
+    <w:multiLevelType w:val="hybridMultilevel"/>
+    <w:tmpl w:val="0CDA6E3A"/>
+    <w:lvl w:ilvl="0" w:tplc="354E4B9C">
       <w:start w:val="1"/>
       <w:numFmt w:val="bullet"/>
       <w:lvlText w:val=""/>
@@ -3811,10 +3713,10 @@
         <w:ind w:left="720" w:hanging="360"/>
       </w:pPr>
       <w:rPr>
-        <w:rFonts w:hint="default" w:ascii="Symbol" w:hAnsi="Symbol"/>
+        <w:rFonts w:ascii="Symbol" w:hAnsi="Symbol" w:hint="default"/>
       </w:rPr>
     </w:lvl>
-    <w:lvl xmlns:w="http://schemas.openxmlformats.org/wordprocessingml/2006/main" w:ilvl="1">
+    <w:lvl w:ilvl="1" w:tplc="3370B774">
       <w:start w:val="1"/>
       <w:numFmt w:val="bullet"/>
       <w:lvlText w:val="o"/>
@@ -3823,10 +3725,10 @@
         <w:ind w:left="1440" w:hanging="360"/>
       </w:pPr>
       <w:rPr>
-        <w:rFonts w:hint="default" w:ascii="Courier New" w:hAnsi="Courier New"/>
+        <w:rFonts w:ascii="Courier New" w:hAnsi="Courier New" w:hint="default"/>
       </w:rPr>
     </w:lvl>
-    <w:lvl xmlns:w="http://schemas.openxmlformats.org/wordprocessingml/2006/main" w:ilvl="2">
+    <w:lvl w:ilvl="2" w:tplc="92CC12BE">
       <w:start w:val="1"/>
       <w:numFmt w:val="bullet"/>
       <w:lvlText w:val=""/>
@@ -3835,10 +3737,10 @@
         <w:ind w:left="2160" w:hanging="360"/>
       </w:pPr>
       <w:rPr>
-        <w:rFonts w:hint="default" w:ascii="Wingdings" w:hAnsi="Wingdings"/>
+        <w:rFonts w:ascii="Wingdings" w:hAnsi="Wingdings" w:hint="default"/>
       </w:rPr>
     </w:lvl>
-    <w:lvl xmlns:w="http://schemas.openxmlformats.org/wordprocessingml/2006/main" w:ilvl="3">
+    <w:lvl w:ilvl="3" w:tplc="6FA44FB4">
       <w:start w:val="1"/>
       <w:numFmt w:val="bullet"/>
       <w:lvlText w:val=""/>
@@ -3847,10 +3749,10 @@
         <w:ind w:left="2880" w:hanging="360"/>
       </w:pPr>
       <w:rPr>
-        <w:rFonts w:hint="default" w:ascii="Symbol" w:hAnsi="Symbol"/>
+        <w:rFonts w:ascii="Symbol" w:hAnsi="Symbol" w:hint="default"/>
       </w:rPr>
     </w:lvl>
-    <w:lvl xmlns:w="http://schemas.openxmlformats.org/wordprocessingml/2006/main" w:ilvl="4">
+    <w:lvl w:ilvl="4" w:tplc="36781C48">
       <w:start w:val="1"/>
       <w:numFmt w:val="bullet"/>
       <w:lvlText w:val="o"/>
@@ -3859,10 +3761,10 @@
         <w:ind w:left="3600" w:hanging="360"/>
       </w:pPr>
       <w:rPr>
-        <w:rFonts w:hint="default" w:ascii="Courier New" w:hAnsi="Courier New"/>
+        <w:rFonts w:ascii="Courier New" w:hAnsi="Courier New" w:hint="default"/>
       </w:rPr>
     </w:lvl>
-    <w:lvl xmlns:w="http://schemas.openxmlformats.org/wordprocessingml/2006/main" w:ilvl="5">
+    <w:lvl w:ilvl="5" w:tplc="55C86F64">
       <w:start w:val="1"/>
       <w:numFmt w:val="bullet"/>
       <w:lvlText w:val=""/>
@@ -3871,10 +3773,10 @@
         <w:ind w:left="4320" w:hanging="360"/>
       </w:pPr>
       <w:rPr>
-        <w:rFonts w:hint="default" w:ascii="Wingdings" w:hAnsi="Wingdings"/>
+        <w:rFonts w:ascii="Wingdings" w:hAnsi="Wingdings" w:hint="default"/>
       </w:rPr>
     </w:lvl>
-    <w:lvl xmlns:w="http://schemas.openxmlformats.org/wordprocessingml/2006/main" w:ilvl="6">
+    <w:lvl w:ilvl="6" w:tplc="CC1CECEC">
       <w:start w:val="1"/>
       <w:numFmt w:val="bullet"/>
       <w:lvlText w:val=""/>
@@ -3883,10 +3785,10 @@
         <w:ind w:left="5040" w:hanging="360"/>
       </w:pPr>
       <w:rPr>
-        <w:rFonts w:hint="default" w:ascii="Symbol" w:hAnsi="Symbol"/>
+        <w:rFonts w:ascii="Symbol" w:hAnsi="Symbol" w:hint="default"/>
       </w:rPr>
     </w:lvl>
-    <w:lvl xmlns:w="http://schemas.openxmlformats.org/wordprocessingml/2006/main" w:ilvl="7">
+    <w:lvl w:ilvl="7" w:tplc="A0B2561E">
       <w:start w:val="1"/>
       <w:numFmt w:val="bullet"/>
       <w:lvlText w:val="o"/>
@@ -3895,10 +3797,10 @@
         <w:ind w:left="5760" w:hanging="360"/>
       </w:pPr>
       <w:rPr>
-        <w:rFonts w:hint="default" w:ascii="Courier New" w:hAnsi="Courier New"/>
+        <w:rFonts w:ascii="Courier New" w:hAnsi="Courier New" w:hint="default"/>
       </w:rPr>
     </w:lvl>
-    <w:lvl xmlns:w="http://schemas.openxmlformats.org/wordprocessingml/2006/main" w:ilvl="8">
+    <w:lvl w:ilvl="8" w:tplc="57A27464">
       <w:start w:val="1"/>
       <w:numFmt w:val="bullet"/>
       <w:lvlText w:val=""/>
@@ -3907,11 +3809,11 @@
         <w:ind w:left="6480" w:hanging="360"/>
       </w:pPr>
       <w:rPr>
-        <w:rFonts w:hint="default" w:ascii="Wingdings" w:hAnsi="Wingdings"/>
+        <w:rFonts w:ascii="Wingdings" w:hAnsi="Wingdings" w:hint="default"/>
       </w:rPr>
     </w:lvl>
   </w:abstractNum>
-  <w:abstractNum w:abstractNumId="0" w15:restartNumberingAfterBreak="0">
+  <w:abstractNum w:abstractNumId="1" w15:restartNumberingAfterBreak="0">
     <w:nsid w:val="28186CA0"/>
     <w:multiLevelType w:val="hybridMultilevel"/>
     <w:tmpl w:val="12769404"/>
@@ -4000,7 +3902,7 @@
       </w:pPr>
     </w:lvl>
   </w:abstractNum>
-  <w:abstractNum w:abstractNumId="1" w15:restartNumberingAfterBreak="0">
+  <w:abstractNum w:abstractNumId="2" w15:restartNumberingAfterBreak="0">
     <w:nsid w:val="35D558F9"/>
     <w:multiLevelType w:val="hybridMultilevel"/>
     <w:tmpl w:val="2BCC9744"/>
@@ -4089,7 +3991,7 @@
       </w:pPr>
     </w:lvl>
   </w:abstractNum>
-  <w:abstractNum w:abstractNumId="2" w15:restartNumberingAfterBreak="0">
+  <w:abstractNum w:abstractNumId="3" w15:restartNumberingAfterBreak="0">
     <w:nsid w:val="69FA5A5D"/>
     <w:multiLevelType w:val="hybridMultilevel"/>
     <w:tmpl w:val="ED78BCF4"/>
@@ -4175,7 +4077,7 @@
       </w:pPr>
     </w:lvl>
   </w:abstractNum>
-  <w:abstractNum w:abstractNumId="3" w15:restartNumberingAfterBreak="0">
+  <w:abstractNum w:abstractNumId="4" w15:restartNumberingAfterBreak="0">
     <w:nsid w:val="7646230F"/>
     <w:multiLevelType w:val="hybridMultilevel"/>
     <w:tmpl w:val="7A84B688"/>
@@ -4188,7 +4090,7 @@
         <w:ind w:left="720" w:hanging="360"/>
       </w:pPr>
       <w:rPr>
-        <w:rFonts w:hint="default" w:ascii="Symbol" w:hAnsi="Symbol"/>
+        <w:rFonts w:ascii="Symbol" w:hAnsi="Symbol" w:hint="default"/>
       </w:rPr>
     </w:lvl>
     <w:lvl w:ilvl="1" w:tplc="04150003" w:tentative="1">
@@ -4200,7 +4102,7 @@
         <w:ind w:left="1440" w:hanging="360"/>
       </w:pPr>
       <w:rPr>
-        <w:rFonts w:hint="default" w:ascii="Courier New" w:hAnsi="Courier New" w:cs="Courier New"/>
+        <w:rFonts w:ascii="Courier New" w:hAnsi="Courier New" w:cs="Courier New" w:hint="default"/>
       </w:rPr>
     </w:lvl>
     <w:lvl w:ilvl="2" w:tplc="04150005" w:tentative="1">
@@ -4212,7 +4114,7 @@
         <w:ind w:left="2160" w:hanging="360"/>
       </w:pPr>
       <w:rPr>
-        <w:rFonts w:hint="default" w:ascii="Wingdings" w:hAnsi="Wingdings"/>
+        <w:rFonts w:ascii="Wingdings" w:hAnsi="Wingdings" w:hint="default"/>
       </w:rPr>
     </w:lvl>
     <w:lvl w:ilvl="3" w:tplc="04150001" w:tentative="1">
@@ -4224,7 +4126,7 @@
         <w:ind w:left="2880" w:hanging="360"/>
       </w:pPr>
       <w:rPr>
-        <w:rFonts w:hint="default" w:ascii="Symbol" w:hAnsi="Symbol"/>
+        <w:rFonts w:ascii="Symbol" w:hAnsi="Symbol" w:hint="default"/>
       </w:rPr>
     </w:lvl>
     <w:lvl w:ilvl="4" w:tplc="04150003" w:tentative="1">
@@ -4236,7 +4138,7 @@
         <w:ind w:left="3600" w:hanging="360"/>
       </w:pPr>
       <w:rPr>
-        <w:rFonts w:hint="default" w:ascii="Courier New" w:hAnsi="Courier New" w:cs="Courier New"/>
+        <w:rFonts w:ascii="Courier New" w:hAnsi="Courier New" w:cs="Courier New" w:hint="default"/>
       </w:rPr>
     </w:lvl>
     <w:lvl w:ilvl="5" w:tplc="04150005" w:tentative="1">
@@ -4248,7 +4150,7 @@
         <w:ind w:left="4320" w:hanging="360"/>
       </w:pPr>
       <w:rPr>
-        <w:rFonts w:hint="default" w:ascii="Wingdings" w:hAnsi="Wingdings"/>
+        <w:rFonts w:ascii="Wingdings" w:hAnsi="Wingdings" w:hint="default"/>
       </w:rPr>
     </w:lvl>
     <w:lvl w:ilvl="6" w:tplc="04150001" w:tentative="1">
@@ -4260,7 +4162,7 @@
         <w:ind w:left="5040" w:hanging="360"/>
       </w:pPr>
       <w:rPr>
-        <w:rFonts w:hint="default" w:ascii="Symbol" w:hAnsi="Symbol"/>
+        <w:rFonts w:ascii="Symbol" w:hAnsi="Symbol" w:hint="default"/>
       </w:rPr>
     </w:lvl>
     <w:lvl w:ilvl="7" w:tplc="04150003" w:tentative="1">
@@ -4272,7 +4174,7 @@
         <w:ind w:left="5760" w:hanging="360"/>
       </w:pPr>
       <w:rPr>
-        <w:rFonts w:hint="default" w:ascii="Courier New" w:hAnsi="Courier New" w:cs="Courier New"/>
+        <w:rFonts w:ascii="Courier New" w:hAnsi="Courier New" w:cs="Courier New" w:hint="default"/>
       </w:rPr>
     </w:lvl>
     <w:lvl w:ilvl="8" w:tplc="04150005" w:tentative="1">
@@ -4284,11 +4186,11 @@
         <w:ind w:left="6480" w:hanging="360"/>
       </w:pPr>
       <w:rPr>
-        <w:rFonts w:hint="default" w:ascii="Wingdings" w:hAnsi="Wingdings"/>
+        <w:rFonts w:ascii="Wingdings" w:hAnsi="Wingdings" w:hint="default"/>
       </w:rPr>
     </w:lvl>
   </w:abstractNum>
-  <w:abstractNum w:abstractNumId="4" w15:restartNumberingAfterBreak="0">
+  <w:abstractNum w:abstractNumId="5" w15:restartNumberingAfterBreak="0">
     <w:nsid w:val="765D0EF4"/>
     <w:multiLevelType w:val="hybridMultilevel"/>
     <w:tmpl w:val="F202C2CC"/>
@@ -4377,7 +4279,7 @@
       </w:pPr>
     </w:lvl>
   </w:abstractNum>
-  <w:abstractNum w:abstractNumId="5" w15:restartNumberingAfterBreak="0">
+  <w:abstractNum w:abstractNumId="6" w15:restartNumberingAfterBreak="0">
     <w:nsid w:val="7F8B4809"/>
     <w:multiLevelType w:val="hybridMultilevel"/>
     <w:tmpl w:val="97C8803A"/>
@@ -4390,7 +4292,7 @@
         <w:ind w:left="720" w:hanging="360"/>
       </w:pPr>
       <w:rPr>
-        <w:rFonts w:hint="default" w:ascii="Symbol" w:hAnsi="Symbol"/>
+        <w:rFonts w:ascii="Symbol" w:hAnsi="Symbol" w:hint="default"/>
       </w:rPr>
     </w:lvl>
     <w:lvl w:ilvl="1" w:tplc="04150003" w:tentative="1">
@@ -4402,7 +4304,7 @@
         <w:ind w:left="1440" w:hanging="360"/>
       </w:pPr>
       <w:rPr>
-        <w:rFonts w:hint="default" w:ascii="Courier New" w:hAnsi="Courier New" w:cs="Courier New"/>
+        <w:rFonts w:ascii="Courier New" w:hAnsi="Courier New" w:cs="Courier New" w:hint="default"/>
       </w:rPr>
     </w:lvl>
     <w:lvl w:ilvl="2" w:tplc="04150005" w:tentative="1">
@@ -4414,7 +4316,7 @@
         <w:ind w:left="2160" w:hanging="360"/>
       </w:pPr>
       <w:rPr>
-        <w:rFonts w:hint="default" w:ascii="Wingdings" w:hAnsi="Wingdings"/>
+        <w:rFonts w:ascii="Wingdings" w:hAnsi="Wingdings" w:hint="default"/>
       </w:rPr>
     </w:lvl>
     <w:lvl w:ilvl="3" w:tplc="04150001" w:tentative="1">
@@ -4426,7 +4328,7 @@
         <w:ind w:left="2880" w:hanging="360"/>
       </w:pPr>
       <w:rPr>
-        <w:rFonts w:hint="default" w:ascii="Symbol" w:hAnsi="Symbol"/>
+        <w:rFonts w:ascii="Symbol" w:hAnsi="Symbol" w:hint="default"/>
       </w:rPr>
     </w:lvl>
     <w:lvl w:ilvl="4" w:tplc="04150003" w:tentative="1">
@@ -4438,7 +4340,7 @@
         <w:ind w:left="3600" w:hanging="360"/>
       </w:pPr>
       <w:rPr>
-        <w:rFonts w:hint="default" w:ascii="Courier New" w:hAnsi="Courier New" w:cs="Courier New"/>
+        <w:rFonts w:ascii="Courier New" w:hAnsi="Courier New" w:cs="Courier New" w:hint="default"/>
       </w:rPr>
     </w:lvl>
     <w:lvl w:ilvl="5" w:tplc="04150005" w:tentative="1">
@@ -4450,7 +4352,7 @@
         <w:ind w:left="4320" w:hanging="360"/>
       </w:pPr>
       <w:rPr>
-        <w:rFonts w:hint="default" w:ascii="Wingdings" w:hAnsi="Wingdings"/>
+        <w:rFonts w:ascii="Wingdings" w:hAnsi="Wingdings" w:hint="default"/>
       </w:rPr>
     </w:lvl>
     <w:lvl w:ilvl="6" w:tplc="04150001" w:tentative="1">
@@ -4462,7 +4364,7 @@
         <w:ind w:left="5040" w:hanging="360"/>
       </w:pPr>
       <w:rPr>
-        <w:rFonts w:hint="default" w:ascii="Symbol" w:hAnsi="Symbol"/>
+        <w:rFonts w:ascii="Symbol" w:hAnsi="Symbol" w:hint="default"/>
       </w:rPr>
     </w:lvl>
     <w:lvl w:ilvl="7" w:tplc="04150003" w:tentative="1">
@@ -4474,7 +4376,7 @@
         <w:ind w:left="5760" w:hanging="360"/>
       </w:pPr>
       <w:rPr>
-        <w:rFonts w:hint="default" w:ascii="Courier New" w:hAnsi="Courier New" w:cs="Courier New"/>
+        <w:rFonts w:ascii="Courier New" w:hAnsi="Courier New" w:cs="Courier New" w:hint="default"/>
       </w:rPr>
     </w:lvl>
     <w:lvl w:ilvl="8" w:tplc="04150005" w:tentative="1">
@@ -4486,40 +4388,40 @@
         <w:ind w:left="6480" w:hanging="360"/>
       </w:pPr>
       <w:rPr>
-        <w:rFonts w:hint="default" w:ascii="Wingdings" w:hAnsi="Wingdings"/>
+        <w:rFonts w:ascii="Wingdings" w:hAnsi="Wingdings" w:hint="default"/>
       </w:rPr>
     </w:lvl>
   </w:abstractNum>
-  <w:num w:numId="7">
-    <w:abstractNumId w:val="6"/>
-  </w:num>
   <w:num w:numId="1">
-    <w:abstractNumId w:val="1"/>
+    <w:abstractNumId w:val="0"/>
   </w:num>
   <w:num w:numId="2">
-    <w:abstractNumId w:val="3"/>
+    <w:abstractNumId w:val="2"/>
   </w:num>
   <w:num w:numId="3">
     <w:abstractNumId w:val="4"/>
   </w:num>
   <w:num w:numId="4">
-    <w:abstractNumId w:val="0"/>
+    <w:abstractNumId w:val="5"/>
   </w:num>
   <w:num w:numId="5">
-    <w:abstractNumId w:val="5"/>
+    <w:abstractNumId w:val="1"/>
   </w:num>
   <w:num w:numId="6">
-    <w:abstractNumId w:val="2"/>
+    <w:abstractNumId w:val="6"/>
+  </w:num>
+  <w:num w:numId="7">
+    <w:abstractNumId w:val="3"/>
   </w:num>
 </w:numbering>
 </file>
 
 <file path=word/styles.xml><?xml version="1.0" encoding="utf-8"?>
-<w:styles xmlns:wp14="http://schemas.microsoft.com/office/word/2010/wordprocessingDrawing" xmlns:mc="http://schemas.openxmlformats.org/markup-compatibility/2006" xmlns:r="http://schemas.openxmlformats.org/officeDocument/2006/relationships" xmlns:w="http://schemas.openxmlformats.org/wordprocessingml/2006/main" xmlns:w14="http://schemas.microsoft.com/office/word/2010/wordml" xmlns:w15="http://schemas.microsoft.com/office/word/2012/wordml" mc:Ignorable="w14 w15 wp14">
+<w:styles xmlns:mc="http://schemas.openxmlformats.org/markup-compatibility/2006" xmlns:r="http://schemas.openxmlformats.org/officeDocument/2006/relationships" xmlns:w="http://schemas.openxmlformats.org/wordprocessingml/2006/main" xmlns:w14="http://schemas.microsoft.com/office/word/2010/wordml" xmlns:w15="http://schemas.microsoft.com/office/word/2012/wordml" mc:Ignorable="w14 w15">
   <w:docDefaults>
     <w:rPrDefault>
       <w:rPr>
-        <w:rFonts w:asciiTheme="minorHAnsi" w:hAnsiTheme="minorHAnsi" w:eastAsiaTheme="minorHAnsi" w:cstheme="minorBidi"/>
+        <w:rFonts w:asciiTheme="minorHAnsi" w:eastAsiaTheme="minorHAnsi" w:hAnsiTheme="minorHAnsi" w:cstheme="minorBidi"/>
         <w:sz w:val="22"/>
         <w:szCs w:val="22"/>
         <w:lang w:val="pl-PL" w:eastAsia="en-US" w:bidi="ar-SA"/>
@@ -4534,14 +4436,14 @@
   <w:latentStyles w:defLockedState="0" w:defUIPriority="99" w:defSemiHidden="0" w:defUnhideWhenUsed="0" w:defQFormat="0" w:count="371">
     <w:lsdException w:name="Normal" w:uiPriority="0" w:qFormat="1"/>
     <w:lsdException w:name="heading 1" w:uiPriority="9" w:qFormat="1"/>
-    <w:lsdException w:name="heading 2" w:uiPriority="9" w:semiHidden="1" w:unhideWhenUsed="1" w:qFormat="1"/>
-    <w:lsdException w:name="heading 3" w:uiPriority="9" w:semiHidden="1" w:unhideWhenUsed="1" w:qFormat="1"/>
-    <w:lsdException w:name="heading 4" w:uiPriority="9" w:semiHidden="1" w:unhideWhenUsed="1" w:qFormat="1"/>
-    <w:lsdException w:name="heading 5" w:uiPriority="9" w:semiHidden="1" w:unhideWhenUsed="1" w:qFormat="1"/>
-    <w:lsdException w:name="heading 6" w:uiPriority="9" w:semiHidden="1" w:unhideWhenUsed="1" w:qFormat="1"/>
-    <w:lsdException w:name="heading 7" w:uiPriority="9" w:semiHidden="1" w:unhideWhenUsed="1" w:qFormat="1"/>
-    <w:lsdException w:name="heading 8" w:uiPriority="9" w:semiHidden="1" w:unhideWhenUsed="1" w:qFormat="1"/>
-    <w:lsdException w:name="heading 9" w:uiPriority="9" w:semiHidden="1" w:unhideWhenUsed="1" w:qFormat="1"/>
+    <w:lsdException w:name="heading 2" w:semiHidden="1" w:uiPriority="9" w:unhideWhenUsed="1" w:qFormat="1"/>
+    <w:lsdException w:name="heading 3" w:semiHidden="1" w:uiPriority="9" w:unhideWhenUsed="1" w:qFormat="1"/>
+    <w:lsdException w:name="heading 4" w:semiHidden="1" w:uiPriority="9" w:unhideWhenUsed="1" w:qFormat="1"/>
+    <w:lsdException w:name="heading 5" w:semiHidden="1" w:uiPriority="9" w:unhideWhenUsed="1" w:qFormat="1"/>
+    <w:lsdException w:name="heading 6" w:semiHidden="1" w:uiPriority="9" w:unhideWhenUsed="1" w:qFormat="1"/>
+    <w:lsdException w:name="heading 7" w:semiHidden="1" w:uiPriority="9" w:unhideWhenUsed="1" w:qFormat="1"/>
+    <w:lsdException w:name="heading 8" w:semiHidden="1" w:uiPriority="9" w:unhideWhenUsed="1" w:qFormat="1"/>
+    <w:lsdException w:name="heading 9" w:semiHidden="1" w:uiPriority="9" w:unhideWhenUsed="1" w:qFormat="1"/>
     <w:lsdException w:name="index 1" w:semiHidden="1" w:unhideWhenUsed="1"/>
     <w:lsdException w:name="index 2" w:semiHidden="1" w:unhideWhenUsed="1"/>
     <w:lsdException w:name="index 3" w:semiHidden="1" w:unhideWhenUsed="1"/>
@@ -4551,22 +4453,22 @@
     <w:lsdException w:name="index 7" w:semiHidden="1" w:unhideWhenUsed="1"/>
     <w:lsdException w:name="index 8" w:semiHidden="1" w:unhideWhenUsed="1"/>
     <w:lsdException w:name="index 9" w:semiHidden="1" w:unhideWhenUsed="1"/>
-    <w:lsdException w:name="toc 1" w:uiPriority="39" w:semiHidden="1" w:unhideWhenUsed="1"/>
-    <w:lsdException w:name="toc 2" w:uiPriority="39" w:semiHidden="1" w:unhideWhenUsed="1"/>
-    <w:lsdException w:name="toc 3" w:uiPriority="39" w:semiHidden="1" w:unhideWhenUsed="1"/>
-    <w:lsdException w:name="toc 4" w:uiPriority="39" w:semiHidden="1" w:unhideWhenUsed="1"/>
-    <w:lsdException w:name="toc 5" w:uiPriority="39" w:semiHidden="1" w:unhideWhenUsed="1"/>
-    <w:lsdException w:name="toc 6" w:uiPriority="39" w:semiHidden="1" w:unhideWhenUsed="1"/>
-    <w:lsdException w:name="toc 7" w:uiPriority="39" w:semiHidden="1" w:unhideWhenUsed="1"/>
-    <w:lsdException w:name="toc 8" w:uiPriority="39" w:semiHidden="1" w:unhideWhenUsed="1"/>
-    <w:lsdException w:name="toc 9" w:uiPriority="39" w:semiHidden="1" w:unhideWhenUsed="1"/>
+    <w:lsdException w:name="toc 1" w:semiHidden="1" w:uiPriority="39" w:unhideWhenUsed="1"/>
+    <w:lsdException w:name="toc 2" w:semiHidden="1" w:uiPriority="39" w:unhideWhenUsed="1"/>
+    <w:lsdException w:name="toc 3" w:semiHidden="1" w:uiPriority="39" w:unhideWhenUsed="1"/>
+    <w:lsdException w:name="toc 4" w:semiHidden="1" w:uiPriority="39" w:unhideWhenUsed="1"/>
+    <w:lsdException w:name="toc 5" w:semiHidden="1" w:uiPriority="39" w:unhideWhenUsed="1"/>
+    <w:lsdException w:name="toc 6" w:semiHidden="1" w:uiPriority="39" w:unhideWhenUsed="1"/>
+    <w:lsdException w:name="toc 7" w:semiHidden="1" w:uiPriority="39" w:unhideWhenUsed="1"/>
+    <w:lsdException w:name="toc 8" w:semiHidden="1" w:uiPriority="39" w:unhideWhenUsed="1"/>
+    <w:lsdException w:name="toc 9" w:semiHidden="1" w:uiPriority="39" w:unhideWhenUsed="1"/>
     <w:lsdException w:name="Normal Indent" w:semiHidden="1" w:unhideWhenUsed="1"/>
     <w:lsdException w:name="footnote text" w:semiHidden="1" w:unhideWhenUsed="1"/>
     <w:lsdException w:name="annotation text" w:semiHidden="1" w:unhideWhenUsed="1"/>
     <w:lsdException w:name="header" w:semiHidden="1" w:unhideWhenUsed="1"/>
     <w:lsdException w:name="footer" w:semiHidden="1" w:unhideWhenUsed="1"/>
     <w:lsdException w:name="index heading" w:semiHidden="1" w:unhideWhenUsed="1"/>
-    <w:lsdException w:name="caption" w:uiPriority="35" w:semiHidden="1" w:unhideWhenUsed="1" w:qFormat="1"/>
+    <w:lsdException w:name="caption" w:semiHidden="1" w:uiPriority="35" w:unhideWhenUsed="1" w:qFormat="1"/>
     <w:lsdException w:name="table of figures" w:semiHidden="1" w:unhideWhenUsed="1"/>
     <w:lsdException w:name="envelope address" w:semiHidden="1" w:unhideWhenUsed="1"/>
     <w:lsdException w:name="envelope return" w:semiHidden="1" w:unhideWhenUsed="1"/>
@@ -4597,7 +4499,7 @@
     <w:lsdException w:name="Title" w:uiPriority="10" w:qFormat="1"/>
     <w:lsdException w:name="Closing" w:semiHidden="1" w:unhideWhenUsed="1"/>
     <w:lsdException w:name="Signature" w:semiHidden="1" w:unhideWhenUsed="1"/>
-    <w:lsdException w:name="Default Paragraph Font" w:uiPriority="1" w:semiHidden="1" w:unhideWhenUsed="1"/>
+    <w:lsdException w:name="Default Paragraph Font" w:semiHidden="1" w:uiPriority="1" w:unhideWhenUsed="1"/>
     <w:lsdException w:name="Body Text" w:semiHidden="1" w:unhideWhenUsed="1"/>
     <w:lsdException w:name="Body Text Indent" w:semiHidden="1" w:unhideWhenUsed="1"/>
     <w:lsdException w:name="List Continue" w:semiHidden="1" w:unhideWhenUsed="1"/>
@@ -4797,8 +4699,8 @@
     <w:lsdException w:name="Subtle Reference" w:uiPriority="31" w:qFormat="1"/>
     <w:lsdException w:name="Intense Reference" w:uiPriority="32" w:qFormat="1"/>
     <w:lsdException w:name="Book Title" w:uiPriority="33" w:qFormat="1"/>
-    <w:lsdException w:name="Bibliography" w:uiPriority="37" w:semiHidden="1" w:unhideWhenUsed="1"/>
-    <w:lsdException w:name="TOC Heading" w:uiPriority="39" w:semiHidden="1" w:unhideWhenUsed="1" w:qFormat="1"/>
+    <w:lsdException w:name="Bibliography" w:semiHidden="1" w:uiPriority="37" w:unhideWhenUsed="1"/>
+    <w:lsdException w:name="TOC Heading" w:semiHidden="1" w:uiPriority="39" w:unhideWhenUsed="1" w:qFormat="1"/>
     <w:lsdException w:name="Plain Table 1" w:uiPriority="41"/>
     <w:lsdException w:name="Plain Table 2" w:uiPriority="42"/>
     <w:lsdException w:name="Plain Table 3" w:uiPriority="43"/>
@@ -4904,7 +4806,7 @@
     <w:lsdException w:name="List Table 6 Colorful Accent 6" w:uiPriority="51"/>
     <w:lsdException w:name="List Table 7 Colorful Accent 6" w:uiPriority="52"/>
   </w:latentStyles>
-  <w:style w:type="paragraph" w:styleId="Normalny" w:default="1">
+  <w:style w:type="paragraph" w:default="1" w:styleId="Normalny">
     <w:name w:val="Normal"/>
     <w:qFormat/>
     <w:rsid w:val="004039C4"/>
@@ -4914,18 +4816,18 @@
       <w:spacing w:after="0" w:line="240" w:lineRule="auto"/>
     </w:pPr>
     <w:rPr>
-      <w:rFonts w:ascii="Thorndale AMT" w:hAnsi="Thorndale AMT" w:eastAsia="Albany AMT" w:cs="Times New Roman"/>
+      <w:rFonts w:ascii="Thorndale AMT" w:eastAsia="Albany AMT" w:hAnsi="Thorndale AMT" w:cs="Times New Roman"/>
       <w:sz w:val="24"/>
       <w:szCs w:val="24"/>
     </w:rPr>
   </w:style>
-  <w:style w:type="character" w:styleId="Domylnaczcionkaakapitu" w:default="1">
+  <w:style w:type="character" w:default="1" w:styleId="Domylnaczcionkaakapitu">
     <w:name w:val="Default Paragraph Font"/>
     <w:uiPriority w:val="1"/>
     <w:semiHidden/>
     <w:unhideWhenUsed/>
   </w:style>
-  <w:style w:type="table" w:styleId="Standardowy" w:default="1">
+  <w:style w:type="table" w:default="1" w:styleId="Standardowy">
     <w:name w:val="Normal Table"/>
     <w:uiPriority w:val="99"/>
     <w:semiHidden/>
@@ -4940,7 +4842,7 @@
       </w:tblCellMar>
     </w:tblPr>
   </w:style>
-  <w:style w:type="numbering" w:styleId="Bezlisty" w:default="1">
+  <w:style w:type="numbering" w:default="1" w:styleId="Bezlisty">
     <w:name w:val="No List"/>
     <w:uiPriority w:val="99"/>
     <w:semiHidden/>
@@ -4967,12 +4869,12 @@
     </w:pPr>
     <w:tblPr>
       <w:tblBorders>
-        <w:top w:val="single" w:color="auto" w:sz="4" w:space="0"/>
-        <w:left w:val="single" w:color="auto" w:sz="4" w:space="0"/>
-        <w:bottom w:val="single" w:color="auto" w:sz="4" w:space="0"/>
-        <w:right w:val="single" w:color="auto" w:sz="4" w:space="0"/>
-        <w:insideH w:val="single" w:color="auto" w:sz="4" w:space="0"/>
-        <w:insideV w:val="single" w:color="auto" w:sz="4" w:space="0"/>
+        <w:top w:val="single" w:sz="4" w:space="0" w:color="auto"/>
+        <w:left w:val="single" w:sz="4" w:space="0" w:color="auto"/>
+        <w:bottom w:val="single" w:sz="4" w:space="0" w:color="auto"/>
+        <w:right w:val="single" w:sz="4" w:space="0" w:color="auto"/>
+        <w:insideH w:val="single" w:sz="4" w:space="0" w:color="auto"/>
+        <w:insideV w:val="single" w:sz="4" w:space="0" w:color="auto"/>
       </w:tblBorders>
     </w:tblPr>
   </w:style>
@@ -5289,7 +5191,7 @@
 </file>
 
 <file path=customXml/itemProps1.xml><?xml version="1.0" encoding="utf-8"?>
-<ds:datastoreItem xmlns:ds="http://schemas.openxmlformats.org/officeDocument/2006/customXml" ds:itemID="{6782026E-9C95-4689-98E6-3F3A3DD91E6D}">
+<ds:datastoreItem xmlns:ds="http://schemas.openxmlformats.org/officeDocument/2006/customXml" ds:itemID="{10E8665F-EC37-4CDE-9C74-9DE28440D274}">
   <ds:schemaRefs>
     <ds:schemaRef ds:uri="http://schemas.openxmlformats.org/officeDocument/2006/bibliography"/>
   </ds:schemaRefs>

</xml_diff>